<commit_message>
Additions to installation document
</commit_message>
<xml_diff>
--- a/doc/Install And Use GNAT Ada with Annex E .docx
+++ b/doc/Install And Use GNAT Ada with Annex E .docx
@@ -1,6 +1,6 @@
 
 <file path=word/document.xml><?xml version="1.0" encoding="utf-8"?>
-<w:document xmlns:wpc="http://schemas.microsoft.com/office/word/2010/wordprocessingCanvas" xmlns:cx="http://schemas.microsoft.com/office/drawing/2014/chartex" xmlns:cx1="http://schemas.microsoft.com/office/drawing/2015/9/8/chartex" xmlns:cx2="http://schemas.microsoft.com/office/drawing/2015/10/21/chartex" xmlns:cx3="http://schemas.microsoft.com/office/drawing/2016/5/9/chartex" xmlns:cx4="http://schemas.microsoft.com/office/drawing/2016/5/10/chartex" xmlns:cx5="http://schemas.microsoft.com/office/drawing/2016/5/11/chartex" xmlns:cx6="http://schemas.microsoft.com/office/drawing/2016/5/12/chartex" xmlns:cx7="http://schemas.microsoft.com/office/drawing/2016/5/13/chartex" xmlns:cx8="http://schemas.microsoft.com/office/drawing/2016/5/14/chartex" xmlns:mc="http://schemas.openxmlformats.org/markup-compatibility/2006" xmlns:aink="http://schemas.microsoft.com/office/drawing/2016/ink" xmlns:am3d="http://schemas.microsoft.com/office/drawing/2017/model3d" xmlns:o="urn:schemas-microsoft-com:office:office" xmlns:r="http://schemas.openxmlformats.org/officeDocument/2006/relationships" xmlns:m="http://schemas.openxmlformats.org/officeDocument/2006/math" xmlns:v="urn:schemas-microsoft-com:vml" xmlns:wp14="http://schemas.microsoft.com/office/word/2010/wordprocessingDrawing" xmlns:wp="http://schemas.openxmlformats.org/drawingml/2006/wordprocessingDrawing" xmlns:w10="urn:schemas-microsoft-com:office:word" xmlns:w="http://schemas.openxmlformats.org/wordprocessingml/2006/main" xmlns:w14="http://schemas.microsoft.com/office/word/2010/wordml" xmlns:w15="http://schemas.microsoft.com/office/word/2012/wordml" xmlns:w16cid="http://schemas.microsoft.com/office/word/2016/wordml/cid" xmlns:w16se="http://schemas.microsoft.com/office/word/2015/wordml/symex" xmlns:wpg="http://schemas.microsoft.com/office/word/2010/wordprocessingGroup" xmlns:wpi="http://schemas.microsoft.com/office/word/2010/wordprocessingInk" xmlns:wne="http://schemas.microsoft.com/office/word/2006/wordml" xmlns:wps="http://schemas.microsoft.com/office/word/2010/wordprocessingShape" mc:Ignorable="w14 w15 w16se w16cid wp14">
+<w:document xmlns:wpc="http://schemas.microsoft.com/office/word/2010/wordprocessingCanvas" xmlns:cx="http://schemas.microsoft.com/office/drawing/2014/chartex" xmlns:cx1="http://schemas.microsoft.com/office/drawing/2015/9/8/chartex" xmlns:cx2="http://schemas.microsoft.com/office/drawing/2015/10/21/chartex" xmlns:cx3="http://schemas.microsoft.com/office/drawing/2016/5/9/chartex" xmlns:cx4="http://schemas.microsoft.com/office/drawing/2016/5/10/chartex" xmlns:cx5="http://schemas.microsoft.com/office/drawing/2016/5/11/chartex" xmlns:cx6="http://schemas.microsoft.com/office/drawing/2016/5/12/chartex" xmlns:cx7="http://schemas.microsoft.com/office/drawing/2016/5/13/chartex" xmlns:cx8="http://schemas.microsoft.com/office/drawing/2016/5/14/chartex" xmlns:mc="http://schemas.openxmlformats.org/markup-compatibility/2006" xmlns:aink="http://schemas.microsoft.com/office/drawing/2016/ink" xmlns:am3d="http://schemas.microsoft.com/office/drawing/2017/model3d" xmlns:o="urn:schemas-microsoft-com:office:office" xmlns:r="http://schemas.openxmlformats.org/officeDocument/2006/relationships" xmlns:m="http://schemas.openxmlformats.org/officeDocument/2006/math" xmlns:v="urn:schemas-microsoft-com:vml" xmlns:wp14="http://schemas.microsoft.com/office/word/2010/wordprocessingDrawing" xmlns:wp="http://schemas.openxmlformats.org/drawingml/2006/wordprocessingDrawing" xmlns:w10="urn:schemas-microsoft-com:office:word" xmlns:w="http://schemas.openxmlformats.org/wordprocessingml/2006/main" xmlns:w14="http://schemas.microsoft.com/office/word/2010/wordml" xmlns:w15="http://schemas.microsoft.com/office/word/2012/wordml" xmlns:w16cex="http://schemas.microsoft.com/office/word/2018/wordml/cex" xmlns:w16cid="http://schemas.microsoft.com/office/word/2016/wordml/cid" xmlns:w16="http://schemas.microsoft.com/office/word/2018/wordml" xmlns:w16se="http://schemas.microsoft.com/office/word/2015/wordml/symex" xmlns:wpg="http://schemas.microsoft.com/office/word/2010/wordprocessingGroup" xmlns:wpi="http://schemas.microsoft.com/office/word/2010/wordprocessingInk" xmlns:wne="http://schemas.microsoft.com/office/word/2006/wordml" xmlns:wps="http://schemas.microsoft.com/office/word/2010/wordprocessingShape" mc:Ignorable="w14 w15 w16se w16cid w16 w16cex wp14">
   <w:body>
     <w:sdt>
       <w:sdtPr>
@@ -29,8 +29,6 @@
             <w:t>Contents</w:t>
           </w:r>
         </w:p>
-        <w:bookmarkStart w:id="0" w:name="_GoBack"/>
-        <w:bookmarkEnd w:id="0"/>
         <w:p>
           <w:pPr>
             <w:pStyle w:val="TOC1"/>
@@ -1758,14 +1756,14 @@
           <w:lang w:val="en-US"/>
         </w:rPr>
       </w:pPr>
-      <w:bookmarkStart w:id="1" w:name="_Toc57578950"/>
+      <w:bookmarkStart w:id="0" w:name="_Toc57578950"/>
       <w:r>
         <w:rPr>
           <w:lang w:val="en-US"/>
         </w:rPr>
         <w:t>Introduction</w:t>
       </w:r>
-      <w:bookmarkEnd w:id="1"/>
+      <w:bookmarkEnd w:id="0"/>
     </w:p>
     <w:p>
       <w:pPr>
@@ -1921,6 +1919,19 @@
           <w:lang w:val="en-US"/>
         </w:rPr>
       </w:pPr>
+      <w:r>
+        <w:rPr>
+          <w:lang w:val="en-US"/>
+        </w:rPr>
+        <w:t>Do avoid installing any of this software on a path that contains spaces – as there are tools in this process that do not accept this.</w:t>
+      </w:r>
+    </w:p>
+    <w:p>
+      <w:pPr>
+        <w:rPr>
+          <w:lang w:val="en-US"/>
+        </w:rPr>
+      </w:pPr>
     </w:p>
     <w:p>
       <w:pPr>
@@ -1929,7 +1940,7 @@
           <w:lang w:val="en-US"/>
         </w:rPr>
       </w:pPr>
-      <w:bookmarkStart w:id="2" w:name="_Toc57578951"/>
+      <w:bookmarkStart w:id="1" w:name="_Toc57578951"/>
       <w:r>
         <w:rPr>
           <w:lang w:val="en-US"/>
@@ -1960,7 +1971,7 @@
         </w:rPr>
         <w:t xml:space="preserve"> / GtkAda</w:t>
       </w:r>
-      <w:bookmarkEnd w:id="2"/>
+      <w:bookmarkEnd w:id="1"/>
     </w:p>
     <w:p>
       <w:pPr>
@@ -2007,7 +2018,7 @@
           <w:lang w:val="en-US"/>
         </w:rPr>
         <w:drawing>
-          <wp:inline distT="0" distB="0" distL="0" distR="0">
+          <wp:inline distT="0" distB="0" distL="0" distR="0" wp14:anchorId="4429F2F5" wp14:editId="185A8A6E">
             <wp:extent cx="5057775" cy="3307651"/>
             <wp:effectExtent l="0" t="0" r="0" b="0"/>
             <wp:docPr id="13" name="Picture 13"/>
@@ -2094,7 +2105,7 @@
         </w:rPr>
         <w:lastRenderedPageBreak/>
         <w:drawing>
-          <wp:inline distT="0" distB="0" distL="0" distR="0">
+          <wp:inline distT="0" distB="0" distL="0" distR="0" wp14:anchorId="647D673D" wp14:editId="39EE81BA">
             <wp:extent cx="5191125" cy="3712858"/>
             <wp:effectExtent l="0" t="0" r="0" b="0"/>
             <wp:docPr id="14" name="Picture 14"/>
@@ -2157,7 +2168,7 @@
           <w:lang w:val="en-US"/>
         </w:rPr>
       </w:pPr>
-      <w:bookmarkStart w:id="3" w:name="_Toc57578952"/>
+      <w:bookmarkStart w:id="2" w:name="_Toc57578952"/>
       <w:r>
         <w:rPr>
           <w:lang w:val="en-US"/>
@@ -2176,7 +2187,7 @@
         </w:rPr>
         <w:t>0</w:t>
       </w:r>
-      <w:bookmarkEnd w:id="3"/>
+      <w:bookmarkEnd w:id="2"/>
     </w:p>
     <w:p>
       <w:pPr>
@@ -2203,7 +2214,7 @@
           <w:lang w:val="en-US"/>
         </w:rPr>
         <w:drawing>
-          <wp:inline distT="0" distB="0" distL="0" distR="0">
+          <wp:inline distT="0" distB="0" distL="0" distR="0" wp14:anchorId="0DF38BFF" wp14:editId="534E7DCB">
             <wp:extent cx="5756910" cy="2004060"/>
             <wp:effectExtent l="0" t="0" r="0" b="0"/>
             <wp:docPr id="2" name="Picture 2"/>
@@ -2272,7 +2283,7 @@
         </w:rPr>
         <w:lastRenderedPageBreak/>
         <w:drawing>
-          <wp:inline distT="0" distB="0" distL="0" distR="0">
+          <wp:inline distT="0" distB="0" distL="0" distR="0" wp14:anchorId="053CAB84" wp14:editId="038CA778">
             <wp:extent cx="5756910" cy="3665220"/>
             <wp:effectExtent l="0" t="0" r="0" b="0"/>
             <wp:docPr id="3" name="Picture 3"/>
@@ -2346,7 +2357,7 @@
           <w:lang w:val="en-US"/>
         </w:rPr>
         <w:drawing>
-          <wp:inline distT="0" distB="0" distL="0" distR="0">
+          <wp:inline distT="0" distB="0" distL="0" distR="0" wp14:anchorId="46016921" wp14:editId="3F2AFC37">
             <wp:extent cx="5756910" cy="3679825"/>
             <wp:effectExtent l="0" t="0" r="0" b="0"/>
             <wp:docPr id="4" name="Picture 4"/>
@@ -2421,7 +2432,7 @@
         </w:rPr>
         <w:lastRenderedPageBreak/>
         <w:drawing>
-          <wp:inline distT="0" distB="0" distL="0" distR="0">
+          <wp:inline distT="0" distB="0" distL="0" distR="0" wp14:anchorId="6F1AB307" wp14:editId="6E5306B5">
             <wp:extent cx="5756910" cy="3672205"/>
             <wp:effectExtent l="0" t="0" r="0" b="0"/>
             <wp:docPr id="5" name="Picture 5"/>
@@ -2495,7 +2506,7 @@
           <w:lang w:val="en-US"/>
         </w:rPr>
         <w:drawing>
-          <wp:inline distT="0" distB="0" distL="0" distR="0">
+          <wp:inline distT="0" distB="0" distL="0" distR="0" wp14:anchorId="02352EA4" wp14:editId="4D4AF7CF">
             <wp:extent cx="5756910" cy="3649980"/>
             <wp:effectExtent l="0" t="0" r="0" b="0"/>
             <wp:docPr id="6" name="Picture 6"/>
@@ -2570,7 +2581,7 @@
         </w:rPr>
         <w:lastRenderedPageBreak/>
         <w:drawing>
-          <wp:inline distT="0" distB="0" distL="0" distR="0">
+          <wp:inline distT="0" distB="0" distL="0" distR="0" wp14:anchorId="50119CD0" wp14:editId="4EB9B586">
             <wp:extent cx="5756910" cy="3679825"/>
             <wp:effectExtent l="0" t="0" r="0" b="0"/>
             <wp:docPr id="7" name="Picture 7"/>
@@ -2631,7 +2642,7 @@
           <w:lang w:val="en-US"/>
         </w:rPr>
         <w:drawing>
-          <wp:inline distT="0" distB="0" distL="0" distR="0">
+          <wp:inline distT="0" distB="0" distL="0" distR="0" wp14:anchorId="4575A6FA" wp14:editId="4D93A1BB">
             <wp:extent cx="5756910" cy="3657600"/>
             <wp:effectExtent l="0" t="0" r="0" b="0"/>
             <wp:docPr id="8" name="Picture 8"/>
@@ -2706,7 +2717,7 @@
         </w:rPr>
         <w:lastRenderedPageBreak/>
         <w:drawing>
-          <wp:inline distT="0" distB="0" distL="0" distR="0">
+          <wp:inline distT="0" distB="0" distL="0" distR="0" wp14:anchorId="33B065C4" wp14:editId="113CDA16">
             <wp:extent cx="5756910" cy="3657600"/>
             <wp:effectExtent l="0" t="0" r="0" b="0"/>
             <wp:docPr id="9" name="Picture 9"/>
@@ -2839,14 +2850,14 @@
           <w:lang w:val="en-US"/>
         </w:rPr>
       </w:pPr>
-      <w:bookmarkStart w:id="4" w:name="_Toc57578953"/>
+      <w:bookmarkStart w:id="3" w:name="_Toc57578953"/>
       <w:r>
         <w:rPr>
           <w:lang w:val="en-US"/>
         </w:rPr>
         <w:t>Install GtkAda</w:t>
       </w:r>
-      <w:bookmarkEnd w:id="4"/>
+      <w:bookmarkEnd w:id="3"/>
     </w:p>
     <w:p>
       <w:pPr>
@@ -2860,7 +2871,7 @@
           <w:lang w:val="en-US"/>
         </w:rPr>
         <w:drawing>
-          <wp:inline distT="0" distB="0" distL="0" distR="0">
+          <wp:inline distT="0" distB="0" distL="0" distR="0" wp14:anchorId="66873536" wp14:editId="6C1153CC">
             <wp:extent cx="5756910" cy="1931035"/>
             <wp:effectExtent l="0" t="0" r="0" b="0"/>
             <wp:docPr id="10" name="Picture 10"/>
@@ -2942,7 +2953,7 @@
         </w:rPr>
         <w:lastRenderedPageBreak/>
         <w:drawing>
-          <wp:inline distT="0" distB="0" distL="0" distR="0">
+          <wp:inline distT="0" distB="0" distL="0" distR="0" wp14:anchorId="6FC8AAA0" wp14:editId="00469D29">
             <wp:extent cx="4769485" cy="3686810"/>
             <wp:effectExtent l="0" t="0" r="0" b="0"/>
             <wp:docPr id="11" name="Picture 11"/>
@@ -3016,7 +3027,7 @@
           <w:lang w:val="en-US"/>
         </w:rPr>
         <w:drawing>
-          <wp:inline distT="0" distB="0" distL="0" distR="0">
+          <wp:inline distT="0" distB="0" distL="0" distR="0" wp14:anchorId="3007EA10" wp14:editId="3AAB3C2F">
             <wp:extent cx="4740275" cy="3686810"/>
             <wp:effectExtent l="0" t="0" r="0" b="0"/>
             <wp:docPr id="12" name="Picture 12"/>
@@ -3077,6 +3088,12 @@
         </w:rPr>
         <w:t>Use the proposed paths (unless you changed them for some reason during earlier steps).</w:t>
       </w:r>
+      <w:r>
+        <w:rPr>
+          <w:lang w:val="en-US"/>
+        </w:rPr>
+        <w:t xml:space="preserve"> If no path is proposed by the installation then use the “…” button to chose the folder “C:/GNAT/2020/”</w:t>
+      </w:r>
     </w:p>
     <w:p>
       <w:pPr>
@@ -3091,7 +3108,7 @@
         </w:rPr>
         <w:lastRenderedPageBreak/>
         <w:drawing>
-          <wp:inline distT="0" distB="0" distL="0" distR="0">
+          <wp:inline distT="0" distB="0" distL="0" distR="0" wp14:anchorId="5630AD2A" wp14:editId="24701926">
             <wp:extent cx="4762500" cy="3686810"/>
             <wp:effectExtent l="0" t="0" r="0" b="0"/>
             <wp:docPr id="15" name="Picture 15"/>
@@ -3165,7 +3182,7 @@
           <w:lang w:val="en-US"/>
         </w:rPr>
         <w:drawing>
-          <wp:inline distT="0" distB="0" distL="0" distR="0">
+          <wp:inline distT="0" distB="0" distL="0" distR="0" wp14:anchorId="7B818810" wp14:editId="334DD609">
             <wp:extent cx="4754880" cy="3694430"/>
             <wp:effectExtent l="0" t="0" r="0" b="0"/>
             <wp:docPr id="16" name="Picture 16"/>
@@ -3240,7 +3257,7 @@
         </w:rPr>
         <w:lastRenderedPageBreak/>
         <w:drawing>
-          <wp:inline distT="0" distB="0" distL="0" distR="0">
+          <wp:inline distT="0" distB="0" distL="0" distR="0" wp14:anchorId="4C18D370" wp14:editId="6F74440E">
             <wp:extent cx="4725670" cy="3694430"/>
             <wp:effectExtent l="0" t="0" r="0" b="0"/>
             <wp:docPr id="17" name="Picture 17"/>
@@ -3314,7 +3331,7 @@
           <w:lang w:val="en-US"/>
         </w:rPr>
         <w:drawing>
-          <wp:inline distT="0" distB="0" distL="0" distR="0">
+          <wp:inline distT="0" distB="0" distL="0" distR="0" wp14:anchorId="5A63BB28" wp14:editId="3F0FC0ED">
             <wp:extent cx="4769485" cy="3701415"/>
             <wp:effectExtent l="0" t="0" r="0" b="0"/>
             <wp:docPr id="18" name="Picture 18"/>
@@ -3390,7 +3407,7 @@
           <w:lang w:val="en-US"/>
         </w:rPr>
       </w:pPr>
-      <w:bookmarkStart w:id="5" w:name="_Toc57578954"/>
+      <w:bookmarkStart w:id="4" w:name="_Toc57578954"/>
       <w:r>
         <w:rPr>
           <w:lang w:val="en-US"/>
@@ -3398,101 +3415,101 @@
         <w:lastRenderedPageBreak/>
         <w:t>PolyORB</w:t>
       </w:r>
+      <w:bookmarkEnd w:id="4"/>
+    </w:p>
+    <w:p>
+      <w:pPr>
+        <w:pStyle w:val="Heading2"/>
+        <w:rPr>
+          <w:lang w:val="en-US"/>
+        </w:rPr>
+      </w:pPr>
+      <w:bookmarkStart w:id="5" w:name="_Toc57578955"/>
+      <w:r>
+        <w:rPr>
+          <w:lang w:val="en-US"/>
+        </w:rPr>
+        <w:t>Installing PolyORB</w:t>
+      </w:r>
       <w:bookmarkEnd w:id="5"/>
     </w:p>
     <w:p>
       <w:pPr>
+        <w:rPr>
+          <w:lang w:val="en-US"/>
+        </w:rPr>
+      </w:pPr>
+      <w:r>
+        <w:rPr>
+          <w:lang w:val="en-US"/>
+        </w:rPr>
+        <w:t xml:space="preserve">It is now getting trickier. </w:t>
+      </w:r>
+      <w:r>
+        <w:rPr>
+          <w:lang w:val="en-US"/>
+        </w:rPr>
+        <w:t>PolyORB is not supplied as a binary package, only as source code. This means you need to compile and build the source code. This must be done in a Unix-like environment because the tools used in this process are from Unix-world.</w:t>
+      </w:r>
+    </w:p>
+    <w:p>
+      <w:pPr>
+        <w:rPr>
+          <w:lang w:val="en-US"/>
+        </w:rPr>
+      </w:pPr>
+      <w:r>
+        <w:rPr>
+          <w:lang w:val="en-US"/>
+        </w:rPr>
+        <w:t xml:space="preserve">To do this in Windows </w:t>
+      </w:r>
+      <w:r>
+        <w:rPr>
+          <w:lang w:val="en-US"/>
+        </w:rPr>
+        <w:t>10</w:t>
+      </w:r>
+      <w:r>
+        <w:rPr>
+          <w:lang w:val="en-US"/>
+        </w:rPr>
+        <w:t xml:space="preserve">, we need to install a Linux-for-Windows tool. The tool I use is </w:t>
+      </w:r>
+      <w:r>
+        <w:rPr>
+          <w:lang w:val="en-US"/>
+        </w:rPr>
+        <w:t>MinGW</w:t>
+      </w:r>
+      <w:r>
+        <w:rPr>
+          <w:lang w:val="en-US"/>
+        </w:rPr>
+        <w:t>. This is a big piece of software on it’s own, and it pretty much feels like Unix when you are using it.</w:t>
+      </w:r>
+    </w:p>
+    <w:p>
+      <w:pPr>
         <w:pStyle w:val="Heading2"/>
         <w:rPr>
           <w:lang w:val="en-US"/>
         </w:rPr>
       </w:pPr>
-      <w:bookmarkStart w:id="6" w:name="_Toc57578955"/>
-      <w:r>
-        <w:rPr>
-          <w:lang w:val="en-US"/>
-        </w:rPr>
-        <w:t>Installing PolyORB</w:t>
+      <w:bookmarkStart w:id="6" w:name="_Toc57578956"/>
+      <w:r>
+        <w:rPr>
+          <w:lang w:val="en-US"/>
+        </w:rPr>
+        <w:t xml:space="preserve">Download </w:t>
+      </w:r>
+      <w:r>
+        <w:rPr>
+          <w:lang w:val="en-US"/>
+        </w:rPr>
+        <w:t>MinGW</w:t>
       </w:r>
       <w:bookmarkEnd w:id="6"/>
-    </w:p>
-    <w:p>
-      <w:pPr>
-        <w:rPr>
-          <w:lang w:val="en-US"/>
-        </w:rPr>
-      </w:pPr>
-      <w:r>
-        <w:rPr>
-          <w:lang w:val="en-US"/>
-        </w:rPr>
-        <w:t xml:space="preserve">It is now getting trickier. </w:t>
-      </w:r>
-      <w:r>
-        <w:rPr>
-          <w:lang w:val="en-US"/>
-        </w:rPr>
-        <w:t>PolyORB is not supplied as a binary package, only as source code. This means you need to compile and build the source code. This must be done in a Unix-like environment because the tools used in this process are from Unix-world.</w:t>
-      </w:r>
-    </w:p>
-    <w:p>
-      <w:pPr>
-        <w:rPr>
-          <w:lang w:val="en-US"/>
-        </w:rPr>
-      </w:pPr>
-      <w:r>
-        <w:rPr>
-          <w:lang w:val="en-US"/>
-        </w:rPr>
-        <w:t xml:space="preserve">To do this in Windows </w:t>
-      </w:r>
-      <w:r>
-        <w:rPr>
-          <w:lang w:val="en-US"/>
-        </w:rPr>
-        <w:t>10</w:t>
-      </w:r>
-      <w:r>
-        <w:rPr>
-          <w:lang w:val="en-US"/>
-        </w:rPr>
-        <w:t xml:space="preserve">, we need to install a Linux-for-Windows tool. The tool I use is </w:t>
-      </w:r>
-      <w:r>
-        <w:rPr>
-          <w:lang w:val="en-US"/>
-        </w:rPr>
-        <w:t>MinGW</w:t>
-      </w:r>
-      <w:r>
-        <w:rPr>
-          <w:lang w:val="en-US"/>
-        </w:rPr>
-        <w:t>. This is a big piece of software on it’s own, and it pretty much feels like Unix when you are using it.</w:t>
-      </w:r>
-    </w:p>
-    <w:p>
-      <w:pPr>
-        <w:pStyle w:val="Heading2"/>
-        <w:rPr>
-          <w:lang w:val="en-US"/>
-        </w:rPr>
-      </w:pPr>
-      <w:bookmarkStart w:id="7" w:name="_Toc57578956"/>
-      <w:r>
-        <w:rPr>
-          <w:lang w:val="en-US"/>
-        </w:rPr>
-        <w:t xml:space="preserve">Download </w:t>
-      </w:r>
-      <w:r>
-        <w:rPr>
-          <w:lang w:val="en-US"/>
-        </w:rPr>
-        <w:t>MinGW</w:t>
-      </w:r>
-      <w:bookmarkEnd w:id="7"/>
     </w:p>
     <w:p>
       <w:pPr>
@@ -3545,7 +3562,7 @@
           <w:lang w:val="en-US"/>
         </w:rPr>
         <w:drawing>
-          <wp:inline distT="0" distB="0" distL="0" distR="0">
+          <wp:inline distT="0" distB="0" distL="0" distR="0" wp14:anchorId="5A69244E" wp14:editId="0EA2A6DF">
             <wp:extent cx="5756910" cy="4396740"/>
             <wp:effectExtent l="0" t="0" r="0" b="0"/>
             <wp:docPr id="19" name="Picture 19"/>
@@ -3614,7 +3631,7 @@
         </w:rPr>
         <w:lastRenderedPageBreak/>
         <w:drawing>
-          <wp:inline distT="0" distB="0" distL="0" distR="0">
+          <wp:inline distT="0" distB="0" distL="0" distR="0" wp14:anchorId="10E86705" wp14:editId="3EC4F286">
             <wp:extent cx="5756910" cy="5347335"/>
             <wp:effectExtent l="0" t="0" r="0" b="0"/>
             <wp:docPr id="20" name="Picture 20"/>
@@ -3676,7 +3693,7 @@
         </w:rPr>
         <w:lastRenderedPageBreak/>
         <w:drawing>
-          <wp:inline distT="0" distB="0" distL="0" distR="0">
+          <wp:inline distT="0" distB="0" distL="0" distR="0" wp14:anchorId="2498D200" wp14:editId="15BD233E">
             <wp:extent cx="5756910" cy="6240145"/>
             <wp:effectExtent l="0" t="0" r="0" b="0"/>
             <wp:docPr id="21" name="Picture 21"/>
@@ -3744,7 +3761,7 @@
           <w:lang w:val="en-US"/>
         </w:rPr>
         <w:drawing>
-          <wp:inline distT="0" distB="0" distL="0" distR="0">
+          <wp:inline distT="0" distB="0" distL="0" distR="0" wp14:anchorId="13FDC1D1" wp14:editId="09011C90">
             <wp:extent cx="5756910" cy="2092325"/>
             <wp:effectExtent l="0" t="0" r="0" b="0"/>
             <wp:docPr id="22" name="Picture 22"/>
@@ -3825,7 +3842,7 @@
           <w:lang w:val="en-US"/>
         </w:rPr>
         <w:drawing>
-          <wp:inline distT="0" distB="0" distL="0" distR="0">
+          <wp:inline distT="0" distB="0" distL="0" distR="0" wp14:anchorId="0AB1652E" wp14:editId="52835746">
             <wp:extent cx="5735320" cy="4418330"/>
             <wp:effectExtent l="0" t="0" r="0" b="0"/>
             <wp:docPr id="24" name="Picture 24"/>
@@ -3900,7 +3917,7 @@
         </w:rPr>
         <w:lastRenderedPageBreak/>
         <w:drawing>
-          <wp:inline distT="0" distB="0" distL="0" distR="0">
+          <wp:inline distT="0" distB="0" distL="0" distR="0" wp14:anchorId="13B7EFCD" wp14:editId="12773702">
             <wp:extent cx="5698490" cy="4381500"/>
             <wp:effectExtent l="0" t="0" r="0" b="0"/>
             <wp:docPr id="25" name="Picture 25"/>
@@ -3975,7 +3992,7 @@
         </w:rPr>
         <w:lastRenderedPageBreak/>
         <w:drawing>
-          <wp:inline distT="0" distB="0" distL="0" distR="0">
+          <wp:inline distT="0" distB="0" distL="0" distR="0" wp14:anchorId="02860FA9" wp14:editId="6C138841">
             <wp:extent cx="5720715" cy="4440555"/>
             <wp:effectExtent l="0" t="0" r="0" b="0"/>
             <wp:docPr id="26" name="Picture 26"/>
@@ -4062,7 +4079,7 @@
           <w:lang w:val="en-US"/>
         </w:rPr>
         <w:drawing>
-          <wp:inline distT="0" distB="0" distL="0" distR="0">
+          <wp:inline distT="0" distB="0" distL="0" distR="0" wp14:anchorId="445F18DB" wp14:editId="0F49620D">
             <wp:extent cx="5749925" cy="2340610"/>
             <wp:effectExtent l="0" t="0" r="0" b="0"/>
             <wp:docPr id="28" name="Picture 28"/>
@@ -4121,7 +4138,13 @@
         <w:rPr>
           <w:lang w:val="en-US"/>
         </w:rPr>
-        <w:t>In this window select “Basic Setup”, in the list to the right chose mingw-developer-toolkit.</w:t>
+        <w:t>In this window select “Basic Setup”, in the list to the right chose mingw-developer-toolkit</w:t>
+      </w:r>
+      <w:r>
+        <w:rPr>
+          <w:lang w:val="en-US"/>
+        </w:rPr>
+        <w:t xml:space="preserve"> and mingw32-basis.</w:t>
       </w:r>
     </w:p>
     <w:p>
@@ -4160,6 +4183,7 @@
         <w:rPr>
           <w:lang w:val="en-US"/>
         </w:rPr>
+        <w:lastRenderedPageBreak/>
         <w:t>In the small dialogue that appears press “Apply”.</w:t>
       </w:r>
     </w:p>
@@ -4174,9 +4198,8 @@
           <w:noProof/>
           <w:lang w:val="en-US"/>
         </w:rPr>
-        <w:lastRenderedPageBreak/>
         <w:drawing>
-          <wp:inline distT="0" distB="0" distL="0" distR="0">
+          <wp:inline distT="0" distB="0" distL="0" distR="0" wp14:anchorId="0D43540F" wp14:editId="6AFC73ED">
             <wp:extent cx="5756910" cy="1960245"/>
             <wp:effectExtent l="0" t="0" r="0" b="0"/>
             <wp:docPr id="29" name="Picture 29"/>
@@ -4237,7 +4260,7 @@
           <w:lang w:val="en-US"/>
         </w:rPr>
         <w:drawing>
-          <wp:inline distT="0" distB="0" distL="0" distR="0">
+          <wp:inline distT="0" distB="0" distL="0" distR="0" wp14:anchorId="71F838F1" wp14:editId="5AAD5A7A">
             <wp:extent cx="5760720" cy="3931920"/>
             <wp:effectExtent l="0" t="0" r="0" b="0"/>
             <wp:docPr id="30" name="Picture 30"/>
@@ -4352,7 +4375,7 @@
         </w:rPr>
         <w:lastRenderedPageBreak/>
         <w:drawing>
-          <wp:inline distT="0" distB="0" distL="0" distR="0">
+          <wp:inline distT="0" distB="0" distL="0" distR="0" wp14:anchorId="4774EDEF" wp14:editId="6BD8CE13">
             <wp:extent cx="5756910" cy="3123565"/>
             <wp:effectExtent l="0" t="0" r="0" b="0"/>
             <wp:docPr id="35" name="Picture 35"/>
@@ -4428,7 +4451,7 @@
           <w:lang w:val="en-US"/>
         </w:rPr>
       </w:pPr>
-      <w:bookmarkStart w:id="8" w:name="_Toc57578957"/>
+      <w:bookmarkStart w:id="7" w:name="_Toc57578957"/>
       <w:r>
         <w:rPr>
           <w:lang w:val="en-US"/>
@@ -4447,7 +4470,7 @@
         </w:rPr>
         <w:t xml:space="preserve"> Installation</w:t>
       </w:r>
-      <w:bookmarkEnd w:id="8"/>
+      <w:bookmarkEnd w:id="7"/>
     </w:p>
     <w:p>
       <w:pPr>
@@ -4480,7 +4503,7 @@
           <w:lang w:val="en-US"/>
         </w:rPr>
         <w:drawing>
-          <wp:inline distT="0" distB="0" distL="0" distR="0">
+          <wp:inline distT="0" distB="0" distL="0" distR="0" wp14:anchorId="7766B073" wp14:editId="398C2E3A">
             <wp:extent cx="1590675" cy="1028700"/>
             <wp:effectExtent l="0" t="0" r="0" b="0"/>
             <wp:docPr id="32" name="Picture 32"/>
@@ -4647,6 +4670,7 @@
           <w:tab w:val="left" w:pos="1455"/>
         </w:tabs>
         <w:rPr>
+          <w:rFonts w:ascii="Courier New" w:hAnsi="Courier New" w:cs="Courier New"/>
           <w:lang w:val="en-US"/>
         </w:rPr>
       </w:pPr>
@@ -4664,10 +4688,16 @@
           <w:tab w:val="left" w:pos="1455"/>
         </w:tabs>
         <w:rPr>
-          <w:noProof/>
-          <w:lang w:val="en-US"/>
-        </w:rPr>
-      </w:pPr>
+          <w:lang w:val="en-US"/>
+        </w:rPr>
+      </w:pPr>
+      <w:r>
+        <w:rPr>
+          <w:rFonts w:ascii="Courier New" w:hAnsi="Courier New" w:cs="Courier New"/>
+          <w:lang w:val="en-US"/>
+        </w:rPr>
+        <w:t>which git</w:t>
+      </w:r>
     </w:p>
     <w:p>
       <w:pPr>
@@ -4675,20 +4705,40 @@
           <w:tab w:val="left" w:pos="1455"/>
         </w:tabs>
         <w:rPr>
-          <w:lang w:val="en-US"/>
-        </w:rPr>
-      </w:pPr>
-      <w:r>
-        <w:rPr>
           <w:noProof/>
           <w:lang w:val="en-US"/>
         </w:rPr>
-        <w:lastRenderedPageBreak/>
+      </w:pPr>
+    </w:p>
+    <w:p>
+      <w:pPr>
+        <w:tabs>
+          <w:tab w:val="left" w:pos="1455"/>
+        </w:tabs>
+        <w:rPr>
+          <w:lang w:val="en-US"/>
+        </w:rPr>
+      </w:pPr>
+    </w:p>
+    <w:p>
+      <w:pPr>
+        <w:tabs>
+          <w:tab w:val="left" w:pos="1455"/>
+        </w:tabs>
+        <w:rPr>
+          <w:lang w:val="en-US"/>
+        </w:rPr>
+      </w:pPr>
+      <w:r>
+        <w:rPr>
+          <w:noProof/>
+          <w:lang w:val="en-US"/>
+        </w:rPr>
         <w:drawing>
-          <wp:inline distT="0" distB="0" distL="0" distR="0">
-            <wp:extent cx="2560320" cy="2743200"/>
+          <wp:inline distT="0" distB="0" distL="0" distR="0" wp14:anchorId="204CAC51" wp14:editId="47C93E1D">
+            <wp:extent cx="2571750" cy="2867025"/>
             <wp:effectExtent l="0" t="0" r="0" b="0"/>
-            <wp:docPr id="36" name="Picture 36"/>
+            <wp:docPr id="34" name="Picture 34"/>
             <wp:cNvGraphicFramePr>
               <a:graphicFrameLocks xmlns:a="http://schemas.openxmlformats.org/drawingml/2006/main" noChangeAspect="1"/>
             </wp:cNvGraphicFramePr>
@@ -4696,7 +4746,7 @@
               <a:graphicData uri="http://schemas.openxmlformats.org/drawingml/2006/picture">
                 <pic:pic xmlns:pic="http://schemas.openxmlformats.org/drawingml/2006/picture">
                   <pic:nvPicPr>
-                    <pic:cNvPr id="0" name="Picture 27"/>
+                    <pic:cNvPr id="0" name="Picture 2"/>
                     <pic:cNvPicPr>
                       <a:picLocks noChangeAspect="1" noChangeArrowheads="1"/>
                     </pic:cNvPicPr>
@@ -4717,7 +4767,7 @@
                   <pic:spPr bwMode="auto">
                     <a:xfrm>
                       <a:off x="0" y="0"/>
-                      <a:ext cx="2560320" cy="2743200"/>
+                      <a:ext cx="2571750" cy="2867025"/>
                     </a:xfrm>
                     <a:prstGeom prst="rect">
                       <a:avLst/>
@@ -4747,13 +4797,7 @@
         <w:rPr>
           <w:lang w:val="en-US"/>
         </w:rPr>
-        <w:t>Check the version of Python</w:t>
-      </w:r>
-      <w:r>
-        <w:rPr>
-          <w:lang w:val="en-US"/>
-        </w:rPr>
-        <w:t xml:space="preserve"> – it needs to be 2.7.</w:t>
+        <w:t>The executables g++, gcc and python should refer to the version in you GNAT compilers folder.</w:t>
       </w:r>
     </w:p>
     <w:p>
@@ -4767,11 +4811,79 @@
       </w:pPr>
       <w:r>
         <w:rPr>
+          <w:lang w:val="en-US"/>
+        </w:rPr>
+        <w:t xml:space="preserve">The executable </w:t>
+      </w:r>
+      <w:r>
+        <w:rPr>
+          <w:lang w:val="en-US"/>
+        </w:rPr>
+        <w:t xml:space="preserve">git needs to be installed as a Windows application. (It seems to be hard to install git within mingw-framework. When you install git – install it with a path that doesn not contain any “spaces”. It is a general challenge with this installation process that the </w:t>
+      </w:r>
+      <w:r>
+        <w:rPr>
+          <w:b/>
+          <w:bCs/>
+          <w:lang w:val="en-US"/>
+        </w:rPr>
+        <w:t>Mingw-tools does not allow spaces in paths</w:t>
+      </w:r>
+      <w:r>
+        <w:rPr>
+          <w:lang w:val="en-US"/>
+        </w:rPr>
+        <w:t>.</w:t>
+      </w:r>
+    </w:p>
+    <w:p>
+      <w:pPr>
+        <w:tabs>
+          <w:tab w:val="left" w:pos="1455"/>
+        </w:tabs>
+        <w:rPr>
+          <w:lang w:val="en-US"/>
+        </w:rPr>
+      </w:pPr>
+    </w:p>
+    <w:p>
+      <w:pPr>
+        <w:tabs>
+          <w:tab w:val="left" w:pos="1455"/>
+        </w:tabs>
+        <w:rPr>
+          <w:lang w:val="en-US"/>
+        </w:rPr>
+      </w:pPr>
+      <w:r>
+        <w:rPr>
+          <w:lang w:val="en-US"/>
+        </w:rPr>
+        <w:t>Check the version of Python</w:t>
+      </w:r>
+      <w:r>
+        <w:rPr>
+          <w:lang w:val="en-US"/>
+        </w:rPr>
+        <w:t xml:space="preserve"> – it needs to be 2.7.</w:t>
+      </w:r>
+    </w:p>
+    <w:p>
+      <w:pPr>
+        <w:tabs>
+          <w:tab w:val="left" w:pos="1455"/>
+        </w:tabs>
+        <w:rPr>
+          <w:lang w:val="en-US"/>
+        </w:rPr>
+      </w:pPr>
+      <w:r>
+        <w:rPr>
           <w:noProof/>
           <w:lang w:val="en-US"/>
         </w:rPr>
         <w:drawing>
-          <wp:inline distT="0" distB="0" distL="0" distR="0">
+          <wp:inline distT="0" distB="0" distL="0" distR="0" wp14:anchorId="4D5EFF7A" wp14:editId="507BC0E3">
             <wp:extent cx="5756910" cy="577850"/>
             <wp:effectExtent l="0" t="0" r="0" b="0"/>
             <wp:docPr id="37" name="Picture 37"/>
@@ -4895,11 +5007,12 @@
           <w:lang w:val="en-US"/>
         </w:rPr>
       </w:pPr>
-      <w:bookmarkStart w:id="9" w:name="_Toc57578958"/>
-      <w:r>
-        <w:rPr>
-          <w:lang w:val="en-US"/>
-        </w:rPr>
+      <w:bookmarkStart w:id="8" w:name="_Toc57578958"/>
+      <w:r>
+        <w:rPr>
+          <w:lang w:val="en-US"/>
+        </w:rPr>
+        <w:lastRenderedPageBreak/>
         <w:t>Make 3.8</w:t>
       </w:r>
       <w:r>
@@ -4908,7 +5021,7 @@
         </w:rPr>
         <w:t>1</w:t>
       </w:r>
-      <w:bookmarkEnd w:id="9"/>
+      <w:bookmarkEnd w:id="8"/>
     </w:p>
     <w:p>
       <w:pPr>
@@ -4925,7 +5038,7 @@
           <w:lang w:val="en-US"/>
         </w:rPr>
         <w:drawing>
-          <wp:inline distT="0" distB="0" distL="0" distR="0">
+          <wp:inline distT="0" distB="0" distL="0" distR="0" wp14:anchorId="36A3AEF0" wp14:editId="407B0B4C">
             <wp:extent cx="5237480" cy="1587500"/>
             <wp:effectExtent l="0" t="0" r="0" b="0"/>
             <wp:docPr id="38" name="Picture 38"/>
@@ -4995,33 +5108,32 @@
           <w:lang w:val="en-US"/>
         </w:rPr>
       </w:pPr>
-      <w:bookmarkStart w:id="10" w:name="_Toc57578959"/>
+      <w:bookmarkStart w:id="9" w:name="_Toc57578959"/>
       <w:r>
         <w:rPr>
           <w:lang w:val="en-US"/>
         </w:rPr>
         <w:t>Ada-Lua</w:t>
       </w:r>
-      <w:bookmarkEnd w:id="10"/>
-    </w:p>
-    <w:p>
-      <w:pPr>
-        <w:rPr>
-          <w:lang w:val="en-US"/>
-        </w:rPr>
-      </w:pPr>
-    </w:p>
-    <w:p>
-      <w:pPr>
-        <w:rPr>
-          <w:lang w:val="en-US"/>
-        </w:rPr>
-      </w:pPr>
-      <w:r>
-        <w:rPr>
-          <w:lang w:val="en-US"/>
-        </w:rPr>
-        <w:lastRenderedPageBreak/>
+      <w:bookmarkEnd w:id="9"/>
+    </w:p>
+    <w:p>
+      <w:pPr>
+        <w:rPr>
+          <w:lang w:val="en-US"/>
+        </w:rPr>
+      </w:pPr>
+    </w:p>
+    <w:p>
+      <w:pPr>
+        <w:rPr>
+          <w:lang w:val="en-US"/>
+        </w:rPr>
+      </w:pPr>
+      <w:r>
+        <w:rPr>
+          <w:lang w:val="en-US"/>
+        </w:rPr>
         <w:t>Go to a folder where you wish to work.</w:t>
       </w:r>
       <w:r>
@@ -5168,8 +5280,9 @@
           <w:noProof/>
           <w:lang w:val="en-US"/>
         </w:rPr>
+        <w:lastRenderedPageBreak/>
         <w:drawing>
-          <wp:inline distT="0" distB="0" distL="0" distR="0">
+          <wp:inline distT="0" distB="0" distL="0" distR="0" wp14:anchorId="4B6D41D8" wp14:editId="3983D023">
             <wp:extent cx="5753100" cy="2619375"/>
             <wp:effectExtent l="0" t="0" r="0" b="0"/>
             <wp:docPr id="48" name="Picture 48"/>
@@ -5285,21 +5398,60 @@
           <w:lang w:val="en-US"/>
         </w:rPr>
       </w:pPr>
-      <w:bookmarkStart w:id="11" w:name="_Toc57578960"/>
+      <w:bookmarkStart w:id="10" w:name="_Toc57578960"/>
       <w:r>
         <w:rPr>
           <w:lang w:val="en-US"/>
         </w:rPr>
         <w:t>PolyORB</w:t>
       </w:r>
-      <w:bookmarkEnd w:id="11"/>
-    </w:p>
-    <w:p>
-      <w:pPr>
-        <w:rPr>
-          <w:lang w:val="en-US"/>
-        </w:rPr>
-      </w:pPr>
+      <w:bookmarkEnd w:id="10"/>
+    </w:p>
+    <w:p>
+      <w:pPr>
+        <w:rPr>
+          <w:lang w:val="en-US"/>
+        </w:rPr>
+      </w:pPr>
+      <w:r>
+        <w:rPr>
+          <w:lang w:val="en-US"/>
+        </w:rPr>
+        <w:t>Given that your projects are in c:/Ada/Git</w:t>
+      </w:r>
+    </w:p>
+    <w:p>
+      <w:pPr>
+        <w:rPr>
+          <w:lang w:val="en-US"/>
+        </w:rPr>
+      </w:pPr>
+      <w:r>
+        <w:rPr>
+          <w:lang w:val="en-US"/>
+        </w:rPr>
+        <w:t>Go to the folder of /c/Ada/Git within a M</w:t>
+      </w:r>
+      <w:r>
+        <w:rPr>
+          <w:lang w:val="en-US"/>
+        </w:rPr>
+        <w:t>inGW command line window.</w:t>
+      </w:r>
+    </w:p>
+    <w:p>
+      <w:pPr>
+        <w:rPr>
+          <w:lang w:val="en-US"/>
+        </w:rPr>
+      </w:pPr>
+      <w:r>
+        <w:rPr>
+          <w:rFonts w:ascii="Courier New" w:hAnsi="Courier New" w:cs="Courier New"/>
+          <w:lang w:val="en-US"/>
+        </w:rPr>
+        <w:t>cd /c/Ada/Git</w:t>
+      </w:r>
     </w:p>
     <w:p>
       <w:pPr>
@@ -5355,14 +5507,14 @@
           <w:lang w:val="en-US"/>
         </w:rPr>
       </w:pPr>
-      <w:bookmarkStart w:id="12" w:name="_Toc57578961"/>
+      <w:bookmarkStart w:id="11" w:name="_Toc57578961"/>
       <w:r>
         <w:rPr>
           <w:lang w:val="en-US"/>
         </w:rPr>
         <w:t>Configure</w:t>
       </w:r>
-      <w:bookmarkEnd w:id="12"/>
+      <w:bookmarkEnd w:id="11"/>
     </w:p>
     <w:p>
       <w:pPr>
@@ -5433,14 +5585,15 @@
           <w:lang w:val="en-US"/>
         </w:rPr>
       </w:pPr>
-      <w:bookmarkStart w:id="13" w:name="_Toc57578962"/>
-      <w:r>
-        <w:rPr>
-          <w:lang w:val="en-US"/>
-        </w:rPr>
+      <w:bookmarkStart w:id="12" w:name="_Toc57578962"/>
+      <w:r>
+        <w:rPr>
+          <w:lang w:val="en-US"/>
+        </w:rPr>
+        <w:lastRenderedPageBreak/>
         <w:t>PolyORB_Config.gpr</w:t>
       </w:r>
-      <w:bookmarkEnd w:id="13"/>
+      <w:bookmarkEnd w:id="12"/>
     </w:p>
     <w:p>
       <w:pPr>
@@ -5474,7 +5627,7 @@
           <w:lang w:val="en-US"/>
         </w:rPr>
         <w:drawing>
-          <wp:inline distT="0" distB="0" distL="0" distR="0" wp14:anchorId="2B9B0E49" wp14:editId="767FDE8F">
+          <wp:inline distT="0" distB="0" distL="0" distR="0" wp14:anchorId="10D4B24C" wp14:editId="4AC8D072">
             <wp:extent cx="5753100" cy="2266950"/>
             <wp:effectExtent l="0" t="0" r="0" b="0"/>
             <wp:docPr id="44" name="Picture 44"/>
@@ -5548,7 +5701,7 @@
           <w:lang w:val="en-US"/>
         </w:rPr>
         <w:drawing>
-          <wp:inline distT="0" distB="0" distL="0" distR="0" wp14:anchorId="2289FE33" wp14:editId="22E9B3E2">
+          <wp:inline distT="0" distB="0" distL="0" distR="0" wp14:anchorId="14F18028" wp14:editId="0FCE30BD">
             <wp:extent cx="3629025" cy="2657475"/>
             <wp:effectExtent l="0" t="0" r="0" b="0"/>
             <wp:docPr id="45" name="Picture 45"/>
@@ -5611,151 +5764,152 @@
           <w:lang w:val="en-US"/>
         </w:rPr>
       </w:pPr>
-      <w:bookmarkStart w:id="14" w:name="_Toc57578963"/>
+      <w:bookmarkStart w:id="13" w:name="_Toc57578963"/>
       <w:r>
         <w:rPr>
           <w:lang w:val="en-US"/>
         </w:rPr>
         <w:t>Make</w:t>
       </w:r>
+      <w:bookmarkEnd w:id="13"/>
+    </w:p>
+    <w:p>
+      <w:pPr>
+        <w:rPr>
+          <w:lang w:val="en-US"/>
+        </w:rPr>
+      </w:pPr>
+      <w:r>
+        <w:rPr>
+          <w:lang w:val="en-US"/>
+        </w:rPr>
+        <w:t>You are now perhaps</w:t>
+      </w:r>
+      <w:r>
+        <w:rPr>
+          <w:lang w:val="en-US"/>
+        </w:rPr>
+        <w:sym w:font="Wingdings" w:char="F04A"/>
+      </w:r>
+      <w:r>
+        <w:rPr>
+          <w:lang w:val="en-US"/>
+        </w:rPr>
+        <w:t xml:space="preserve"> ready to make and install PolyORB.</w:t>
+      </w:r>
+    </w:p>
+    <w:p>
+      <w:pPr>
+        <w:rPr>
+          <w:lang w:val="en-US"/>
+        </w:rPr>
+      </w:pPr>
+      <w:r>
+        <w:rPr>
+          <w:lang w:val="en-US"/>
+        </w:rPr>
+        <w:t xml:space="preserve">In </w:t>
+      </w:r>
+      <w:r>
+        <w:rPr>
+          <w:lang w:val="en-US"/>
+        </w:rPr>
+        <w:t>MinGW</w:t>
+      </w:r>
+      <w:r>
+        <w:rPr>
+          <w:lang w:val="en-US"/>
+        </w:rPr>
+        <w:t xml:space="preserve"> Shell perform:</w:t>
+      </w:r>
+    </w:p>
+    <w:p>
+      <w:pPr>
+        <w:rPr>
+          <w:lang w:val="en-US"/>
+        </w:rPr>
+      </w:pPr>
+    </w:p>
+    <w:p>
+      <w:pPr>
+        <w:rPr>
+          <w:rFonts w:ascii="Courier New" w:hAnsi="Courier New" w:cs="Courier New"/>
+          <w:lang w:val="en-US"/>
+        </w:rPr>
+      </w:pPr>
+      <w:r>
+        <w:rPr>
+          <w:rFonts w:ascii="Courier New" w:hAnsi="Courier New" w:cs="Courier New"/>
+          <w:lang w:val="en-US"/>
+        </w:rPr>
+        <w:t>make top_builddir=c:/Ada/Git/PolyORB</w:t>
+      </w:r>
+    </w:p>
+    <w:p>
+      <w:pPr>
+        <w:rPr>
+          <w:lang w:val="en-US"/>
+        </w:rPr>
+      </w:pPr>
+    </w:p>
+    <w:p>
+      <w:pPr>
+        <w:rPr>
+          <w:rFonts w:ascii="Courier New" w:hAnsi="Courier New" w:cs="Courier New"/>
+          <w:lang w:val="en-US"/>
+        </w:rPr>
+      </w:pPr>
+      <w:r>
+        <w:rPr>
+          <w:rFonts w:ascii="Courier New" w:hAnsi="Courier New" w:cs="Courier New"/>
+          <w:lang w:val="en-US"/>
+        </w:rPr>
+        <w:lastRenderedPageBreak/>
+        <w:t>make install top_builddir=c:/Ada/Git/PolyORB top_srcdir=c:/Ada/Git/PolyORB</w:t>
+      </w:r>
+    </w:p>
+    <w:p>
+      <w:pPr>
+        <w:rPr>
+          <w:lang w:val="en-US"/>
+        </w:rPr>
+      </w:pPr>
+    </w:p>
+    <w:p>
+      <w:pPr>
+        <w:rPr>
+          <w:lang w:val="en-US"/>
+        </w:rPr>
+      </w:pPr>
+      <w:r>
+        <w:rPr>
+          <w:lang w:val="en-US"/>
+        </w:rPr>
+        <w:t>This process if lasting for several minutes.</w:t>
+      </w:r>
+    </w:p>
+    <w:p>
+      <w:pPr>
+        <w:rPr>
+          <w:lang w:val="en-US"/>
+        </w:rPr>
+      </w:pPr>
+    </w:p>
+    <w:p>
+      <w:pPr>
+        <w:pStyle w:val="Heading2"/>
+        <w:rPr>
+          <w:lang w:val="en-US"/>
+        </w:rPr>
+      </w:pPr>
+      <w:bookmarkStart w:id="14" w:name="_Toc57578964"/>
+      <w:r>
+        <w:rPr>
+          <w:lang w:val="en-US"/>
+        </w:rPr>
+        <w:t>Verify PolyORB</w:t>
+      </w:r>
       <w:bookmarkEnd w:id="14"/>
-    </w:p>
-    <w:p>
-      <w:pPr>
-        <w:rPr>
-          <w:lang w:val="en-US"/>
-        </w:rPr>
-      </w:pPr>
-      <w:r>
-        <w:rPr>
-          <w:lang w:val="en-US"/>
-        </w:rPr>
-        <w:t>You are now perhaps</w:t>
-      </w:r>
-      <w:r>
-        <w:rPr>
-          <w:lang w:val="en-US"/>
-        </w:rPr>
-        <w:sym w:font="Wingdings" w:char="F04A"/>
-      </w:r>
-      <w:r>
-        <w:rPr>
-          <w:lang w:val="en-US"/>
-        </w:rPr>
-        <w:t xml:space="preserve"> ready to make and install PolyORB.</w:t>
-      </w:r>
-    </w:p>
-    <w:p>
-      <w:pPr>
-        <w:rPr>
-          <w:lang w:val="en-US"/>
-        </w:rPr>
-      </w:pPr>
-      <w:r>
-        <w:rPr>
-          <w:lang w:val="en-US"/>
-        </w:rPr>
-        <w:t xml:space="preserve">In </w:t>
-      </w:r>
-      <w:r>
-        <w:rPr>
-          <w:lang w:val="en-US"/>
-        </w:rPr>
-        <w:t>MinGW</w:t>
-      </w:r>
-      <w:r>
-        <w:rPr>
-          <w:lang w:val="en-US"/>
-        </w:rPr>
-        <w:t xml:space="preserve"> Shell perform:</w:t>
-      </w:r>
-    </w:p>
-    <w:p>
-      <w:pPr>
-        <w:rPr>
-          <w:lang w:val="en-US"/>
-        </w:rPr>
-      </w:pPr>
-    </w:p>
-    <w:p>
-      <w:pPr>
-        <w:rPr>
-          <w:rFonts w:ascii="Courier New" w:hAnsi="Courier New" w:cs="Courier New"/>
-          <w:lang w:val="en-US"/>
-        </w:rPr>
-      </w:pPr>
-      <w:r>
-        <w:rPr>
-          <w:rFonts w:ascii="Courier New" w:hAnsi="Courier New" w:cs="Courier New"/>
-          <w:lang w:val="en-US"/>
-        </w:rPr>
-        <w:t>make top_builddir=c:/Ada/Git/PolyORB</w:t>
-      </w:r>
-    </w:p>
-    <w:p>
-      <w:pPr>
-        <w:rPr>
-          <w:lang w:val="en-US"/>
-        </w:rPr>
-      </w:pPr>
-    </w:p>
-    <w:p>
-      <w:pPr>
-        <w:rPr>
-          <w:rFonts w:ascii="Courier New" w:hAnsi="Courier New" w:cs="Courier New"/>
-          <w:lang w:val="en-US"/>
-        </w:rPr>
-      </w:pPr>
-      <w:r>
-        <w:rPr>
-          <w:rFonts w:ascii="Courier New" w:hAnsi="Courier New" w:cs="Courier New"/>
-          <w:lang w:val="en-US"/>
-        </w:rPr>
-        <w:t>make install top_builddir=c:/Ada/Git/PolyORB top_srcdir=c:/Ada/Git/PolyORB</w:t>
-      </w:r>
-    </w:p>
-    <w:p>
-      <w:pPr>
-        <w:rPr>
-          <w:lang w:val="en-US"/>
-        </w:rPr>
-      </w:pPr>
-    </w:p>
-    <w:p>
-      <w:pPr>
-        <w:rPr>
-          <w:lang w:val="en-US"/>
-        </w:rPr>
-      </w:pPr>
-      <w:r>
-        <w:rPr>
-          <w:lang w:val="en-US"/>
-        </w:rPr>
-        <w:t>This process if lasting for several minutes.</w:t>
-      </w:r>
-    </w:p>
-    <w:p>
-      <w:pPr>
-        <w:rPr>
-          <w:lang w:val="en-US"/>
-        </w:rPr>
-      </w:pPr>
-    </w:p>
-    <w:p>
-      <w:pPr>
-        <w:pStyle w:val="Heading2"/>
-        <w:rPr>
-          <w:lang w:val="en-US"/>
-        </w:rPr>
-      </w:pPr>
-      <w:bookmarkStart w:id="15" w:name="_Toc57578964"/>
-      <w:r>
-        <w:rPr>
-          <w:lang w:val="en-US"/>
-        </w:rPr>
-        <w:t>Verify PolyORB</w:t>
-      </w:r>
-      <w:bookmarkEnd w:id="15"/>
     </w:p>
     <w:p>
       <w:pPr>
@@ -6052,9 +6206,8 @@
           <w:noProof/>
           <w:lang w:val="en-GB" w:eastAsia="en-GB"/>
         </w:rPr>
-        <w:lastRenderedPageBreak/>
         <w:drawing>
-          <wp:inline distT="0" distB="0" distL="0" distR="0">
+          <wp:inline distT="0" distB="0" distL="0" distR="0" wp14:anchorId="74306A98" wp14:editId="0076424F">
             <wp:extent cx="5198535" cy="1285875"/>
             <wp:effectExtent l="19050" t="0" r="2115" b="0"/>
             <wp:docPr id="42" name="Picture 35"/>
@@ -6131,8 +6284,9 @@
           <w:noProof/>
           <w:lang w:val="en-GB" w:eastAsia="en-GB"/>
         </w:rPr>
+        <w:lastRenderedPageBreak/>
         <w:drawing>
-          <wp:inline distT="0" distB="0" distL="0" distR="0">
+          <wp:inline distT="0" distB="0" distL="0" distR="0" wp14:anchorId="53DA7231" wp14:editId="7E5BA30E">
             <wp:extent cx="5198745" cy="1190625"/>
             <wp:effectExtent l="19050" t="0" r="1905" b="0"/>
             <wp:docPr id="43" name="Picture 36"/>
@@ -6192,14 +6346,14 @@
           <w:lang w:val="en-US"/>
         </w:rPr>
       </w:pPr>
-      <w:bookmarkStart w:id="16" w:name="_Toc57578965"/>
+      <w:bookmarkStart w:id="15" w:name="_Toc57578965"/>
       <w:r>
         <w:rPr>
           <w:lang w:val="en-US"/>
         </w:rPr>
         <w:t>Windows Environment</w:t>
       </w:r>
-      <w:bookmarkEnd w:id="16"/>
+      <w:bookmarkEnd w:id="15"/>
     </w:p>
     <w:p>
       <w:pPr>
@@ -6226,7 +6380,7 @@
           <w:lang w:val="en-US"/>
         </w:rPr>
         <w:drawing>
-          <wp:inline distT="0" distB="0" distL="0" distR="0">
+          <wp:inline distT="0" distB="0" distL="0" distR="0" wp14:anchorId="1C8B52EA" wp14:editId="27F8942E">
             <wp:extent cx="5753100" cy="3438525"/>
             <wp:effectExtent l="0" t="0" r="0" b="0"/>
             <wp:docPr id="1" name="Picture 1"/>
@@ -6289,31 +6443,30 @@
           <w:lang w:val="en-US"/>
         </w:rPr>
       </w:pPr>
-      <w:bookmarkStart w:id="17" w:name="_Toc57578966"/>
-      <w:r>
-        <w:rPr>
-          <w:lang w:val="en-US"/>
-        </w:rPr>
-        <w:lastRenderedPageBreak/>
+      <w:bookmarkStart w:id="16" w:name="_Toc57578966"/>
+      <w:r>
+        <w:rPr>
+          <w:lang w:val="en-US"/>
+        </w:rPr>
         <w:t>Install Sisyfos</w:t>
       </w:r>
+      <w:bookmarkEnd w:id="16"/>
+    </w:p>
+    <w:p>
+      <w:pPr>
+        <w:pStyle w:val="Heading2"/>
+        <w:rPr>
+          <w:lang w:val="en-US"/>
+        </w:rPr>
+      </w:pPr>
+      <w:bookmarkStart w:id="17" w:name="_Toc57578967"/>
+      <w:r>
+        <w:rPr>
+          <w:lang w:val="en-US"/>
+        </w:rPr>
+        <w:t>Source Code</w:t>
+      </w:r>
       <w:bookmarkEnd w:id="17"/>
-    </w:p>
-    <w:p>
-      <w:pPr>
-        <w:pStyle w:val="Heading2"/>
-        <w:rPr>
-          <w:lang w:val="en-US"/>
-        </w:rPr>
-      </w:pPr>
-      <w:bookmarkStart w:id="18" w:name="_Toc57578967"/>
-      <w:r>
-        <w:rPr>
-          <w:lang w:val="en-US"/>
-        </w:rPr>
-        <w:t>Source Code</w:t>
-      </w:r>
-      <w:bookmarkEnd w:id="18"/>
     </w:p>
     <w:p>
       <w:pPr>
@@ -6369,30 +6522,31 @@
           <w:lang w:val="en-US"/>
         </w:rPr>
       </w:pPr>
-      <w:bookmarkStart w:id="19" w:name="_Toc57578968"/>
-      <w:r>
-        <w:rPr>
-          <w:lang w:val="en-US"/>
-        </w:rPr>
+      <w:bookmarkStart w:id="18" w:name="_Toc57578968"/>
+      <w:r>
+        <w:rPr>
+          <w:lang w:val="en-US"/>
+        </w:rPr>
+        <w:lastRenderedPageBreak/>
         <w:t>Install Tubastga</w:t>
       </w:r>
+      <w:bookmarkEnd w:id="18"/>
+    </w:p>
+    <w:p>
+      <w:pPr>
+        <w:pStyle w:val="Heading2"/>
+        <w:rPr>
+          <w:lang w:val="en-US"/>
+        </w:rPr>
+      </w:pPr>
+      <w:bookmarkStart w:id="19" w:name="_Toc57578969"/>
+      <w:r>
+        <w:rPr>
+          <w:lang w:val="en-US"/>
+        </w:rPr>
+        <w:t>Source Code</w:t>
+      </w:r>
       <w:bookmarkEnd w:id="19"/>
-    </w:p>
-    <w:p>
-      <w:pPr>
-        <w:pStyle w:val="Heading2"/>
-        <w:rPr>
-          <w:lang w:val="en-US"/>
-        </w:rPr>
-      </w:pPr>
-      <w:bookmarkStart w:id="20" w:name="_Toc57578969"/>
-      <w:r>
-        <w:rPr>
-          <w:lang w:val="en-US"/>
-        </w:rPr>
-        <w:t>Source Code</w:t>
-      </w:r>
-      <w:bookmarkEnd w:id="20"/>
     </w:p>
     <w:p>
       <w:pPr>
@@ -6448,14 +6602,14 @@
           <w:lang w:val="en-US"/>
         </w:rPr>
       </w:pPr>
-      <w:bookmarkStart w:id="21" w:name="_Toc57578970"/>
+      <w:bookmarkStart w:id="20" w:name="_Toc57578970"/>
       <w:r>
         <w:rPr>
           <w:lang w:val="en-US"/>
         </w:rPr>
         <w:t>Lua Library</w:t>
       </w:r>
-      <w:bookmarkEnd w:id="21"/>
+      <w:bookmarkEnd w:id="20"/>
     </w:p>
     <w:p>
       <w:pPr>
@@ -6499,9 +6653,8 @@
           <w:noProof/>
           <w:lang w:val="en-US"/>
         </w:rPr>
-        <w:lastRenderedPageBreak/>
         <w:drawing>
-          <wp:inline distT="0" distB="0" distL="0" distR="0" wp14:anchorId="0ECBDE66" wp14:editId="3E1FA262">
+          <wp:inline distT="0" distB="0" distL="0" distR="0" wp14:anchorId="065972E5" wp14:editId="309967ED">
             <wp:extent cx="5756910" cy="5340350"/>
             <wp:effectExtent l="0" t="0" r="0" b="0"/>
             <wp:docPr id="39" name="Picture 39"/>
@@ -6574,8 +6727,9 @@
           <w:noProof/>
           <w:lang w:val="en-US"/>
         </w:rPr>
+        <w:lastRenderedPageBreak/>
         <w:drawing>
-          <wp:inline distT="0" distB="0" distL="0" distR="0" wp14:anchorId="5EA54D56" wp14:editId="0694BDE1">
+          <wp:inline distT="0" distB="0" distL="0" distR="0" wp14:anchorId="0834B370" wp14:editId="68D475F9">
             <wp:extent cx="5753100" cy="1162050"/>
             <wp:effectExtent l="0" t="0" r="0" b="0"/>
             <wp:docPr id="46" name="Picture 46"/>
@@ -6630,88 +6784,57 @@
           <w:lang w:val="en-US"/>
         </w:rPr>
       </w:pPr>
-      <w:r>
-        <w:rPr>
-          <w:lang w:val="en-US"/>
-        </w:rPr>
-        <w:t>Copy the file into Tubastga\tubastga_server and rename it to “liblua.a”</w:t>
-      </w:r>
-    </w:p>
-    <w:p>
-      <w:pPr>
-        <w:rPr>
-          <w:lang w:val="en-US"/>
-        </w:rPr>
-      </w:pPr>
-      <w:r>
-        <w:rPr>
-          <w:noProof/>
-          <w:lang w:val="en-US"/>
-        </w:rPr>
-        <w:lastRenderedPageBreak/>
-        <w:drawing>
-          <wp:inline distT="0" distB="0" distL="0" distR="0" wp14:anchorId="134507DB" wp14:editId="5A4B08FD">
-            <wp:extent cx="5753100" cy="3076575"/>
-            <wp:effectExtent l="0" t="0" r="0" b="0"/>
-            <wp:docPr id="47" name="Picture 47"/>
-            <wp:cNvGraphicFramePr>
-              <a:graphicFrameLocks xmlns:a="http://schemas.openxmlformats.org/drawingml/2006/main" noChangeAspect="1"/>
-            </wp:cNvGraphicFramePr>
-            <a:graphic xmlns:a="http://schemas.openxmlformats.org/drawingml/2006/main">
-              <a:graphicData uri="http://schemas.openxmlformats.org/drawingml/2006/picture">
-                <pic:pic xmlns:pic="http://schemas.openxmlformats.org/drawingml/2006/picture">
-                  <pic:nvPicPr>
-                    <pic:cNvPr id="0" name="Picture 18"/>
-                    <pic:cNvPicPr>
-                      <a:picLocks noChangeAspect="1" noChangeArrowheads="1"/>
-                    </pic:cNvPicPr>
-                  </pic:nvPicPr>
-                  <pic:blipFill>
-                    <a:blip r:embed="rId54">
-                      <a:extLst>
-                        <a:ext uri="{28A0092B-C50C-407E-A947-70E740481C1C}">
-                          <a14:useLocalDpi xmlns:a14="http://schemas.microsoft.com/office/drawing/2010/main" val="0"/>
-                        </a:ext>
-                      </a:extLst>
-                    </a:blip>
-                    <a:srcRect/>
-                    <a:stretch>
-                      <a:fillRect/>
-                    </a:stretch>
-                  </pic:blipFill>
-                  <pic:spPr bwMode="auto">
-                    <a:xfrm>
-                      <a:off x="0" y="0"/>
-                      <a:ext cx="5753100" cy="3076575"/>
-                    </a:xfrm>
-                    <a:prstGeom prst="rect">
-                      <a:avLst/>
-                    </a:prstGeom>
-                    <a:noFill/>
-                    <a:ln>
-                      <a:noFill/>
-                    </a:ln>
-                  </pic:spPr>
-                </pic:pic>
-              </a:graphicData>
-            </a:graphic>
-          </wp:inline>
-        </w:drawing>
-      </w:r>
-    </w:p>
-    <w:p>
-      <w:pPr>
-        <w:rPr>
-          <w:lang w:val="en-US"/>
-        </w:rPr>
-      </w:pPr>
-    </w:p>
-    <w:p>
-      <w:pPr>
-        <w:rPr>
-          <w:lang w:val="en-US"/>
-        </w:rPr>
-      </w:pPr>
+    </w:p>
+    <w:p>
+      <w:pPr>
+        <w:rPr>
+          <w:lang w:val="en-US"/>
+        </w:rPr>
+      </w:pPr>
+      <w:r>
+        <w:rPr>
+          <w:lang w:val="en-US"/>
+        </w:rPr>
+        <w:t xml:space="preserve">Copy the file into </w:t>
+      </w:r>
+      <w:r>
+        <w:rPr>
+          <w:lang w:val="en-US"/>
+        </w:rPr>
+        <w:t xml:space="preserve">the </w:t>
+      </w:r>
+      <w:r>
+        <w:rPr>
+          <w:lang w:val="en-US"/>
+        </w:rPr>
+        <w:t>Tubastga</w:t>
+      </w:r>
+      <w:r>
+        <w:rPr>
+          <w:lang w:val="en-US"/>
+        </w:rPr>
+        <w:t xml:space="preserve"> folder</w:t>
+      </w:r>
+      <w:r>
+        <w:rPr>
+          <w:lang w:val="en-US"/>
+        </w:rPr>
+        <w:t xml:space="preserve"> and rename it to “</w:t>
+      </w:r>
+      <w:r>
+        <w:rPr>
+          <w:b/>
+          <w:bCs/>
+          <w:lang w:val="en-US"/>
+        </w:rPr>
+        <w:t>liblua.a</w:t>
+      </w:r>
+      <w:r>
+        <w:rPr>
+          <w:lang w:val="en-US"/>
+        </w:rPr>
+        <w:t>”</w:t>
+      </w:r>
     </w:p>
     <w:p>
       <w:pPr>
@@ -6720,56 +6843,56 @@
           <w:lang w:val="en-US"/>
         </w:rPr>
       </w:pPr>
-      <w:bookmarkStart w:id="22" w:name="_Toc57578971"/>
+      <w:bookmarkStart w:id="21" w:name="_Toc57578971"/>
       <w:r>
         <w:rPr>
           <w:lang w:val="en-US"/>
         </w:rPr>
         <w:t>Distributed Hello World</w:t>
       </w:r>
+      <w:bookmarkEnd w:id="21"/>
+    </w:p>
+    <w:p>
+      <w:pPr>
+        <w:rPr>
+          <w:lang w:val="en-US"/>
+        </w:rPr>
+      </w:pPr>
+    </w:p>
+    <w:p>
+      <w:pPr>
+        <w:rPr>
+          <w:lang w:val="en-US"/>
+        </w:rPr>
+      </w:pPr>
+      <w:r>
+        <w:rPr>
+          <w:lang w:val="en-US"/>
+        </w:rPr>
+        <w:t xml:space="preserve">We will create a small distributed solution to “Hello World”. We will have a server that supplies a text string to a client. The client will print this text to the console and the server </w:t>
+      </w:r>
+      <w:r>
+        <w:rPr>
+          <w:lang w:val="en-US"/>
+        </w:rPr>
+        <w:t>will print to its console what he sent to the client.</w:t>
+      </w:r>
+    </w:p>
+    <w:p>
+      <w:pPr>
+        <w:pStyle w:val="Heading2"/>
+        <w:rPr>
+          <w:lang w:val="en-US"/>
+        </w:rPr>
+      </w:pPr>
+      <w:bookmarkStart w:id="22" w:name="_Toc57578972"/>
+      <w:r>
+        <w:rPr>
+          <w:lang w:val="en-US"/>
+        </w:rPr>
+        <w:t>Source Code</w:t>
+      </w:r>
       <w:bookmarkEnd w:id="22"/>
-    </w:p>
-    <w:p>
-      <w:pPr>
-        <w:rPr>
-          <w:lang w:val="en-US"/>
-        </w:rPr>
-      </w:pPr>
-    </w:p>
-    <w:p>
-      <w:pPr>
-        <w:rPr>
-          <w:lang w:val="en-US"/>
-        </w:rPr>
-      </w:pPr>
-      <w:r>
-        <w:rPr>
-          <w:lang w:val="en-US"/>
-        </w:rPr>
-        <w:t xml:space="preserve">We will create a small distributed solution to “Hello World”. We will have a server that supplies a text string to a client. The client will print this text to the console and the server </w:t>
-      </w:r>
-      <w:r>
-        <w:rPr>
-          <w:lang w:val="en-US"/>
-        </w:rPr>
-        <w:t>will print to its console what he sent to the client.</w:t>
-      </w:r>
-    </w:p>
-    <w:p>
-      <w:pPr>
-        <w:pStyle w:val="Heading2"/>
-        <w:rPr>
-          <w:lang w:val="en-US"/>
-        </w:rPr>
-      </w:pPr>
-      <w:bookmarkStart w:id="23" w:name="_Toc57578972"/>
-      <w:r>
-        <w:rPr>
-          <w:lang w:val="en-US"/>
-        </w:rPr>
-        <w:t>Source Code</w:t>
-      </w:r>
-      <w:bookmarkEnd w:id="23"/>
     </w:p>
     <w:p>
       <w:pPr>
@@ -7123,7 +7246,6 @@
         <w:rPr>
           <w:lang w:val="en-US"/>
         </w:rPr>
-        <w:lastRenderedPageBreak/>
         <w:t>The next source code shows the main program for the server. Since our server doesn’t do anything except sitting there</w:t>
       </w:r>
       <w:r>
@@ -8146,7 +8268,6 @@
                 <w:szCs w:val="16"/>
                 <w:lang w:val="en-US"/>
               </w:rPr>
-              <w:lastRenderedPageBreak/>
               <w:t xml:space="preserve">   helloworld_client : Partition;</w:t>
             </w:r>
           </w:p>
@@ -8357,6 +8478,7 @@
         <w:rPr>
           <w:lang w:val="en-US"/>
         </w:rPr>
+        <w:lastRenderedPageBreak/>
         <w:t>After this is done (takes a few seconds) you will find</w:t>
       </w:r>
       <w:r>
@@ -8380,14 +8502,14 @@
           <w:lang w:val="en-US"/>
         </w:rPr>
       </w:pPr>
-      <w:bookmarkStart w:id="24" w:name="_Toc57578973"/>
+      <w:bookmarkStart w:id="23" w:name="_Toc57578973"/>
       <w:r>
         <w:rPr>
           <w:lang w:val="en-US"/>
         </w:rPr>
         <w:t>Execution on one PC</w:t>
       </w:r>
-      <w:bookmarkEnd w:id="24"/>
+      <w:bookmarkEnd w:id="23"/>
     </w:p>
     <w:p>
       <w:pPr>
@@ -8487,7 +8609,7 @@
           <w:lang w:val="en-GB" w:eastAsia="en-GB"/>
         </w:rPr>
         <w:drawing>
-          <wp:inline distT="0" distB="0" distL="0" distR="0">
+          <wp:inline distT="0" distB="0" distL="0" distR="0" wp14:anchorId="37F377BC" wp14:editId="1245390C">
             <wp:extent cx="2127552" cy="2952750"/>
             <wp:effectExtent l="19050" t="0" r="6048" b="0"/>
             <wp:docPr id="23" name="Picture 7"/>
@@ -8504,7 +8626,7 @@
                     </pic:cNvPicPr>
                   </pic:nvPicPr>
                   <pic:blipFill>
-                    <a:blip r:embed="rId55" cstate="print"/>
+                    <a:blip r:embed="rId54" cstate="print"/>
                     <a:srcRect/>
                     <a:stretch>
                       <a:fillRect/>
@@ -8548,7 +8670,6 @@
         <w:rPr>
           <w:lang w:val="en-US"/>
         </w:rPr>
-        <w:lastRenderedPageBreak/>
         <w:t>Go to the Layout-tab</w:t>
       </w:r>
       <w:r>
@@ -8563,7 +8684,7 @@
           <w:lang w:val="en-GB" w:eastAsia="en-GB"/>
         </w:rPr>
         <w:drawing>
-          <wp:inline distT="0" distB="0" distL="0" distR="0">
+          <wp:inline distT="0" distB="0" distL="0" distR="0" wp14:anchorId="04AA3B5C" wp14:editId="11B3DC2A">
             <wp:extent cx="2195512" cy="1906181"/>
             <wp:effectExtent l="19050" t="0" r="0" b="0"/>
             <wp:docPr id="27" name="Picture 5"/>
@@ -8580,7 +8701,7 @@
                     </pic:cNvPicPr>
                   </pic:nvPicPr>
                   <pic:blipFill>
-                    <a:blip r:embed="rId56" cstate="print"/>
+                    <a:blip r:embed="rId55" cstate="print"/>
                     <a:srcRect/>
                     <a:stretch>
                       <a:fillRect/>
@@ -8642,6 +8763,7 @@
         <w:rPr>
           <w:lang w:val="en-US"/>
         </w:rPr>
+        <w:lastRenderedPageBreak/>
         <w:t xml:space="preserve">Go to the </w:t>
       </w:r>
       <w:r>
@@ -8668,7 +8790,7 @@
           <w:lang w:val="en-GB" w:eastAsia="en-GB"/>
         </w:rPr>
         <w:drawing>
-          <wp:inline distT="0" distB="0" distL="0" distR="0">
+          <wp:inline distT="0" distB="0" distL="0" distR="0" wp14:anchorId="3C120363" wp14:editId="1A18B56C">
             <wp:extent cx="2124075" cy="2135373"/>
             <wp:effectExtent l="19050" t="0" r="9525" b="0"/>
             <wp:docPr id="31" name="Picture 6"/>
@@ -8685,7 +8807,7 @@
                     </pic:cNvPicPr>
                   </pic:nvPicPr>
                   <pic:blipFill>
-                    <a:blip r:embed="rId57" cstate="print"/>
+                    <a:blip r:embed="rId56" cstate="print"/>
                     <a:srcRect/>
                     <a:stretch>
                       <a:fillRect/>
@@ -9016,7 +9138,7 @@
       </w:pPr>
     </w:p>
     <w:sectPr>
-      <w:footerReference w:type="default" r:id="rId58"/>
+      <w:footerReference w:type="default" r:id="rId57"/>
       <w:pgSz w:w="11906" w:h="16838"/>
       <w:pgMar w:top="1417" w:right="1417" w:bottom="1417" w:left="1417" w:header="708" w:footer="708" w:gutter="0"/>
       <w:cols w:space="708"/>
@@ -9027,7 +9149,7 @@
 </file>
 
 <file path=word/endnotes.xml><?xml version="1.0" encoding="utf-8"?>
-<w:endnotes xmlns:wpc="http://schemas.microsoft.com/office/word/2010/wordprocessingCanvas" xmlns:cx="http://schemas.microsoft.com/office/drawing/2014/chartex" xmlns:cx1="http://schemas.microsoft.com/office/drawing/2015/9/8/chartex" xmlns:cx2="http://schemas.microsoft.com/office/drawing/2015/10/21/chartex" xmlns:cx3="http://schemas.microsoft.com/office/drawing/2016/5/9/chartex" xmlns:cx4="http://schemas.microsoft.com/office/drawing/2016/5/10/chartex" xmlns:cx5="http://schemas.microsoft.com/office/drawing/2016/5/11/chartex" xmlns:cx6="http://schemas.microsoft.com/office/drawing/2016/5/12/chartex" xmlns:cx7="http://schemas.microsoft.com/office/drawing/2016/5/13/chartex" xmlns:cx8="http://schemas.microsoft.com/office/drawing/2016/5/14/chartex" xmlns:mc="http://schemas.openxmlformats.org/markup-compatibility/2006" xmlns:aink="http://schemas.microsoft.com/office/drawing/2016/ink" xmlns:am3d="http://schemas.microsoft.com/office/drawing/2017/model3d" xmlns:o="urn:schemas-microsoft-com:office:office" xmlns:r="http://schemas.openxmlformats.org/officeDocument/2006/relationships" xmlns:m="http://schemas.openxmlformats.org/officeDocument/2006/math" xmlns:v="urn:schemas-microsoft-com:vml" xmlns:wp14="http://schemas.microsoft.com/office/word/2010/wordprocessingDrawing" xmlns:wp="http://schemas.openxmlformats.org/drawingml/2006/wordprocessingDrawing" xmlns:w10="urn:schemas-microsoft-com:office:word" xmlns:w="http://schemas.openxmlformats.org/wordprocessingml/2006/main" xmlns:w14="http://schemas.microsoft.com/office/word/2010/wordml" xmlns:w15="http://schemas.microsoft.com/office/word/2012/wordml" xmlns:w16cid="http://schemas.microsoft.com/office/word/2016/wordml/cid" xmlns:w16se="http://schemas.microsoft.com/office/word/2015/wordml/symex" xmlns:wpg="http://schemas.microsoft.com/office/word/2010/wordprocessingGroup" xmlns:wpi="http://schemas.microsoft.com/office/word/2010/wordprocessingInk" xmlns:wne="http://schemas.microsoft.com/office/word/2006/wordml" xmlns:wps="http://schemas.microsoft.com/office/word/2010/wordprocessingShape" mc:Ignorable="w14 w15 w16se w16cid wp14">
+<w:endnotes xmlns:wpc="http://schemas.microsoft.com/office/word/2010/wordprocessingCanvas" xmlns:cx="http://schemas.microsoft.com/office/drawing/2014/chartex" xmlns:cx1="http://schemas.microsoft.com/office/drawing/2015/9/8/chartex" xmlns:cx2="http://schemas.microsoft.com/office/drawing/2015/10/21/chartex" xmlns:cx3="http://schemas.microsoft.com/office/drawing/2016/5/9/chartex" xmlns:cx4="http://schemas.microsoft.com/office/drawing/2016/5/10/chartex" xmlns:cx5="http://schemas.microsoft.com/office/drawing/2016/5/11/chartex" xmlns:cx6="http://schemas.microsoft.com/office/drawing/2016/5/12/chartex" xmlns:cx7="http://schemas.microsoft.com/office/drawing/2016/5/13/chartex" xmlns:cx8="http://schemas.microsoft.com/office/drawing/2016/5/14/chartex" xmlns:mc="http://schemas.openxmlformats.org/markup-compatibility/2006" xmlns:aink="http://schemas.microsoft.com/office/drawing/2016/ink" xmlns:am3d="http://schemas.microsoft.com/office/drawing/2017/model3d" xmlns:o="urn:schemas-microsoft-com:office:office" xmlns:r="http://schemas.openxmlformats.org/officeDocument/2006/relationships" xmlns:m="http://schemas.openxmlformats.org/officeDocument/2006/math" xmlns:v="urn:schemas-microsoft-com:vml" xmlns:wp14="http://schemas.microsoft.com/office/word/2010/wordprocessingDrawing" xmlns:wp="http://schemas.openxmlformats.org/drawingml/2006/wordprocessingDrawing" xmlns:w10="urn:schemas-microsoft-com:office:word" xmlns:w="http://schemas.openxmlformats.org/wordprocessingml/2006/main" xmlns:w14="http://schemas.microsoft.com/office/word/2010/wordml" xmlns:w15="http://schemas.microsoft.com/office/word/2012/wordml" xmlns:w16cex="http://schemas.microsoft.com/office/word/2018/wordml/cex" xmlns:w16cid="http://schemas.microsoft.com/office/word/2016/wordml/cid" xmlns:w16="http://schemas.microsoft.com/office/word/2018/wordml" xmlns:w16se="http://schemas.microsoft.com/office/word/2015/wordml/symex" xmlns:wpg="http://schemas.microsoft.com/office/word/2010/wordprocessingGroup" xmlns:wpi="http://schemas.microsoft.com/office/word/2010/wordprocessingInk" xmlns:wne="http://schemas.microsoft.com/office/word/2006/wordml" xmlns:wps="http://schemas.microsoft.com/office/word/2010/wordprocessingShape" mc:Ignorable="w14 w15 w16se w16cid w16 w16cex wp14">
   <w:endnote w:type="separator" w:id="-1">
     <w:p>
       <w:pPr>
@@ -9052,7 +9174,7 @@
 </file>
 
 <file path=word/footer1.xml><?xml version="1.0" encoding="utf-8"?>
-<w:ftr xmlns:wpc="http://schemas.microsoft.com/office/word/2010/wordprocessingCanvas" xmlns:cx="http://schemas.microsoft.com/office/drawing/2014/chartex" xmlns:cx1="http://schemas.microsoft.com/office/drawing/2015/9/8/chartex" xmlns:cx2="http://schemas.microsoft.com/office/drawing/2015/10/21/chartex" xmlns:cx3="http://schemas.microsoft.com/office/drawing/2016/5/9/chartex" xmlns:cx4="http://schemas.microsoft.com/office/drawing/2016/5/10/chartex" xmlns:cx5="http://schemas.microsoft.com/office/drawing/2016/5/11/chartex" xmlns:cx6="http://schemas.microsoft.com/office/drawing/2016/5/12/chartex" xmlns:cx7="http://schemas.microsoft.com/office/drawing/2016/5/13/chartex" xmlns:cx8="http://schemas.microsoft.com/office/drawing/2016/5/14/chartex" xmlns:mc="http://schemas.openxmlformats.org/markup-compatibility/2006" xmlns:aink="http://schemas.microsoft.com/office/drawing/2016/ink" xmlns:am3d="http://schemas.microsoft.com/office/drawing/2017/model3d" xmlns:o="urn:schemas-microsoft-com:office:office" xmlns:r="http://schemas.openxmlformats.org/officeDocument/2006/relationships" xmlns:m="http://schemas.openxmlformats.org/officeDocument/2006/math" xmlns:v="urn:schemas-microsoft-com:vml" xmlns:wp14="http://schemas.microsoft.com/office/word/2010/wordprocessingDrawing" xmlns:wp="http://schemas.openxmlformats.org/drawingml/2006/wordprocessingDrawing" xmlns:w10="urn:schemas-microsoft-com:office:word" xmlns:w="http://schemas.openxmlformats.org/wordprocessingml/2006/main" xmlns:w14="http://schemas.microsoft.com/office/word/2010/wordml" xmlns:w15="http://schemas.microsoft.com/office/word/2012/wordml" xmlns:w16cid="http://schemas.microsoft.com/office/word/2016/wordml/cid" xmlns:w16se="http://schemas.microsoft.com/office/word/2015/wordml/symex" xmlns:wpg="http://schemas.microsoft.com/office/word/2010/wordprocessingGroup" xmlns:wpi="http://schemas.microsoft.com/office/word/2010/wordprocessingInk" xmlns:wne="http://schemas.microsoft.com/office/word/2006/wordml" xmlns:wps="http://schemas.microsoft.com/office/word/2010/wordprocessingShape" mc:Ignorable="w14 w15 w16se w16cid wp14">
+<w:ftr xmlns:wpc="http://schemas.microsoft.com/office/word/2010/wordprocessingCanvas" xmlns:cx="http://schemas.microsoft.com/office/drawing/2014/chartex" xmlns:cx1="http://schemas.microsoft.com/office/drawing/2015/9/8/chartex" xmlns:cx2="http://schemas.microsoft.com/office/drawing/2015/10/21/chartex" xmlns:cx3="http://schemas.microsoft.com/office/drawing/2016/5/9/chartex" xmlns:cx4="http://schemas.microsoft.com/office/drawing/2016/5/10/chartex" xmlns:cx5="http://schemas.microsoft.com/office/drawing/2016/5/11/chartex" xmlns:cx6="http://schemas.microsoft.com/office/drawing/2016/5/12/chartex" xmlns:cx7="http://schemas.microsoft.com/office/drawing/2016/5/13/chartex" xmlns:cx8="http://schemas.microsoft.com/office/drawing/2016/5/14/chartex" xmlns:mc="http://schemas.openxmlformats.org/markup-compatibility/2006" xmlns:aink="http://schemas.microsoft.com/office/drawing/2016/ink" xmlns:am3d="http://schemas.microsoft.com/office/drawing/2017/model3d" xmlns:o="urn:schemas-microsoft-com:office:office" xmlns:r="http://schemas.openxmlformats.org/officeDocument/2006/relationships" xmlns:m="http://schemas.openxmlformats.org/officeDocument/2006/math" xmlns:v="urn:schemas-microsoft-com:vml" xmlns:wp14="http://schemas.microsoft.com/office/word/2010/wordprocessingDrawing" xmlns:wp="http://schemas.openxmlformats.org/drawingml/2006/wordprocessingDrawing" xmlns:w10="urn:schemas-microsoft-com:office:word" xmlns:w="http://schemas.openxmlformats.org/wordprocessingml/2006/main" xmlns:w14="http://schemas.microsoft.com/office/word/2010/wordml" xmlns:w15="http://schemas.microsoft.com/office/word/2012/wordml" xmlns:w16cex="http://schemas.microsoft.com/office/word/2018/wordml/cex" xmlns:w16cid="http://schemas.microsoft.com/office/word/2016/wordml/cid" xmlns:w16="http://schemas.microsoft.com/office/word/2018/wordml" xmlns:w16se="http://schemas.microsoft.com/office/word/2015/wordml/symex" xmlns:wpg="http://schemas.microsoft.com/office/word/2010/wordprocessingGroup" xmlns:wpi="http://schemas.microsoft.com/office/word/2010/wordprocessingInk" xmlns:wne="http://schemas.microsoft.com/office/word/2006/wordml" xmlns:wps="http://schemas.microsoft.com/office/word/2010/wordprocessingShape" mc:Ignorable="w14 w15 w16se w16cid w16 w16cex wp14">
   <w:sdt>
     <w:sdtPr>
       <w:id w:val="664761632"/>
@@ -9101,7 +9223,7 @@
 </file>
 
 <file path=word/footnotes.xml><?xml version="1.0" encoding="utf-8"?>
-<w:footnotes xmlns:wpc="http://schemas.microsoft.com/office/word/2010/wordprocessingCanvas" xmlns:cx="http://schemas.microsoft.com/office/drawing/2014/chartex" xmlns:cx1="http://schemas.microsoft.com/office/drawing/2015/9/8/chartex" xmlns:cx2="http://schemas.microsoft.com/office/drawing/2015/10/21/chartex" xmlns:cx3="http://schemas.microsoft.com/office/drawing/2016/5/9/chartex" xmlns:cx4="http://schemas.microsoft.com/office/drawing/2016/5/10/chartex" xmlns:cx5="http://schemas.microsoft.com/office/drawing/2016/5/11/chartex" xmlns:cx6="http://schemas.microsoft.com/office/drawing/2016/5/12/chartex" xmlns:cx7="http://schemas.microsoft.com/office/drawing/2016/5/13/chartex" xmlns:cx8="http://schemas.microsoft.com/office/drawing/2016/5/14/chartex" xmlns:mc="http://schemas.openxmlformats.org/markup-compatibility/2006" xmlns:aink="http://schemas.microsoft.com/office/drawing/2016/ink" xmlns:am3d="http://schemas.microsoft.com/office/drawing/2017/model3d" xmlns:o="urn:schemas-microsoft-com:office:office" xmlns:r="http://schemas.openxmlformats.org/officeDocument/2006/relationships" xmlns:m="http://schemas.openxmlformats.org/officeDocument/2006/math" xmlns:v="urn:schemas-microsoft-com:vml" xmlns:wp14="http://schemas.microsoft.com/office/word/2010/wordprocessingDrawing" xmlns:wp="http://schemas.openxmlformats.org/drawingml/2006/wordprocessingDrawing" xmlns:w10="urn:schemas-microsoft-com:office:word" xmlns:w="http://schemas.openxmlformats.org/wordprocessingml/2006/main" xmlns:w14="http://schemas.microsoft.com/office/word/2010/wordml" xmlns:w15="http://schemas.microsoft.com/office/word/2012/wordml" xmlns:w16cid="http://schemas.microsoft.com/office/word/2016/wordml/cid" xmlns:w16se="http://schemas.microsoft.com/office/word/2015/wordml/symex" xmlns:wpg="http://schemas.microsoft.com/office/word/2010/wordprocessingGroup" xmlns:wpi="http://schemas.microsoft.com/office/word/2010/wordprocessingInk" xmlns:wne="http://schemas.microsoft.com/office/word/2006/wordml" xmlns:wps="http://schemas.microsoft.com/office/word/2010/wordprocessingShape" mc:Ignorable="w14 w15 w16se w16cid wp14">
+<w:footnotes xmlns:wpc="http://schemas.microsoft.com/office/word/2010/wordprocessingCanvas" xmlns:cx="http://schemas.microsoft.com/office/drawing/2014/chartex" xmlns:cx1="http://schemas.microsoft.com/office/drawing/2015/9/8/chartex" xmlns:cx2="http://schemas.microsoft.com/office/drawing/2015/10/21/chartex" xmlns:cx3="http://schemas.microsoft.com/office/drawing/2016/5/9/chartex" xmlns:cx4="http://schemas.microsoft.com/office/drawing/2016/5/10/chartex" xmlns:cx5="http://schemas.microsoft.com/office/drawing/2016/5/11/chartex" xmlns:cx6="http://schemas.microsoft.com/office/drawing/2016/5/12/chartex" xmlns:cx7="http://schemas.microsoft.com/office/drawing/2016/5/13/chartex" xmlns:cx8="http://schemas.microsoft.com/office/drawing/2016/5/14/chartex" xmlns:mc="http://schemas.openxmlformats.org/markup-compatibility/2006" xmlns:aink="http://schemas.microsoft.com/office/drawing/2016/ink" xmlns:am3d="http://schemas.microsoft.com/office/drawing/2017/model3d" xmlns:o="urn:schemas-microsoft-com:office:office" xmlns:r="http://schemas.openxmlformats.org/officeDocument/2006/relationships" xmlns:m="http://schemas.openxmlformats.org/officeDocument/2006/math" xmlns:v="urn:schemas-microsoft-com:vml" xmlns:wp14="http://schemas.microsoft.com/office/word/2010/wordprocessingDrawing" xmlns:wp="http://schemas.openxmlformats.org/drawingml/2006/wordprocessingDrawing" xmlns:w10="urn:schemas-microsoft-com:office:word" xmlns:w="http://schemas.openxmlformats.org/wordprocessingml/2006/main" xmlns:w14="http://schemas.microsoft.com/office/word/2010/wordml" xmlns:w15="http://schemas.microsoft.com/office/word/2012/wordml" xmlns:w16cex="http://schemas.microsoft.com/office/word/2018/wordml/cex" xmlns:w16cid="http://schemas.microsoft.com/office/word/2016/wordml/cid" xmlns:w16="http://schemas.microsoft.com/office/word/2018/wordml" xmlns:w16se="http://schemas.microsoft.com/office/word/2015/wordml/symex" xmlns:wpg="http://schemas.microsoft.com/office/word/2010/wordprocessingGroup" xmlns:wpi="http://schemas.microsoft.com/office/word/2010/wordprocessingInk" xmlns:wne="http://schemas.microsoft.com/office/word/2006/wordml" xmlns:wps="http://schemas.microsoft.com/office/word/2010/wordprocessingShape" mc:Ignorable="w14 w15 w16se w16cid w16 w16cex wp14">
   <w:footnote w:type="separator" w:id="-1">
     <w:p>
       <w:pPr>
@@ -9126,7 +9248,7 @@
 </file>
 
 <file path=word/numbering.xml><?xml version="1.0" encoding="utf-8"?>
-<w:numbering xmlns:wpc="http://schemas.microsoft.com/office/word/2010/wordprocessingCanvas" xmlns:cx="http://schemas.microsoft.com/office/drawing/2014/chartex" xmlns:cx1="http://schemas.microsoft.com/office/drawing/2015/9/8/chartex" xmlns:cx2="http://schemas.microsoft.com/office/drawing/2015/10/21/chartex" xmlns:cx3="http://schemas.microsoft.com/office/drawing/2016/5/9/chartex" xmlns:cx4="http://schemas.microsoft.com/office/drawing/2016/5/10/chartex" xmlns:cx5="http://schemas.microsoft.com/office/drawing/2016/5/11/chartex" xmlns:cx6="http://schemas.microsoft.com/office/drawing/2016/5/12/chartex" xmlns:cx7="http://schemas.microsoft.com/office/drawing/2016/5/13/chartex" xmlns:cx8="http://schemas.microsoft.com/office/drawing/2016/5/14/chartex" xmlns:mc="http://schemas.openxmlformats.org/markup-compatibility/2006" xmlns:aink="http://schemas.microsoft.com/office/drawing/2016/ink" xmlns:am3d="http://schemas.microsoft.com/office/drawing/2017/model3d" xmlns:o="urn:schemas-microsoft-com:office:office" xmlns:r="http://schemas.openxmlformats.org/officeDocument/2006/relationships" xmlns:m="http://schemas.openxmlformats.org/officeDocument/2006/math" xmlns:v="urn:schemas-microsoft-com:vml" xmlns:wp14="http://schemas.microsoft.com/office/word/2010/wordprocessingDrawing" xmlns:wp="http://schemas.openxmlformats.org/drawingml/2006/wordprocessingDrawing" xmlns:w10="urn:schemas-microsoft-com:office:word" xmlns:w="http://schemas.openxmlformats.org/wordprocessingml/2006/main" xmlns:w14="http://schemas.microsoft.com/office/word/2010/wordml" xmlns:w15="http://schemas.microsoft.com/office/word/2012/wordml" xmlns:w16cid="http://schemas.microsoft.com/office/word/2016/wordml/cid" xmlns:w16se="http://schemas.microsoft.com/office/word/2015/wordml/symex" xmlns:wpg="http://schemas.microsoft.com/office/word/2010/wordprocessingGroup" xmlns:wpi="http://schemas.microsoft.com/office/word/2010/wordprocessingInk" xmlns:wne="http://schemas.microsoft.com/office/word/2006/wordml" xmlns:wps="http://schemas.microsoft.com/office/word/2010/wordprocessingShape" mc:Ignorable="w14 w15 w16se w16cid wp14">
+<w:numbering xmlns:wpc="http://schemas.microsoft.com/office/word/2010/wordprocessingCanvas" xmlns:cx="http://schemas.microsoft.com/office/drawing/2014/chartex" xmlns:cx1="http://schemas.microsoft.com/office/drawing/2015/9/8/chartex" xmlns:cx2="http://schemas.microsoft.com/office/drawing/2015/10/21/chartex" xmlns:cx3="http://schemas.microsoft.com/office/drawing/2016/5/9/chartex" xmlns:cx4="http://schemas.microsoft.com/office/drawing/2016/5/10/chartex" xmlns:cx5="http://schemas.microsoft.com/office/drawing/2016/5/11/chartex" xmlns:cx6="http://schemas.microsoft.com/office/drawing/2016/5/12/chartex" xmlns:cx7="http://schemas.microsoft.com/office/drawing/2016/5/13/chartex" xmlns:cx8="http://schemas.microsoft.com/office/drawing/2016/5/14/chartex" xmlns:mc="http://schemas.openxmlformats.org/markup-compatibility/2006" xmlns:aink="http://schemas.microsoft.com/office/drawing/2016/ink" xmlns:am3d="http://schemas.microsoft.com/office/drawing/2017/model3d" xmlns:o="urn:schemas-microsoft-com:office:office" xmlns:r="http://schemas.openxmlformats.org/officeDocument/2006/relationships" xmlns:m="http://schemas.openxmlformats.org/officeDocument/2006/math" xmlns:v="urn:schemas-microsoft-com:vml" xmlns:wp14="http://schemas.microsoft.com/office/word/2010/wordprocessingDrawing" xmlns:wp="http://schemas.openxmlformats.org/drawingml/2006/wordprocessingDrawing" xmlns:w10="urn:schemas-microsoft-com:office:word" xmlns:w="http://schemas.openxmlformats.org/wordprocessingml/2006/main" xmlns:w14="http://schemas.microsoft.com/office/word/2010/wordml" xmlns:w15="http://schemas.microsoft.com/office/word/2012/wordml" xmlns:w16cex="http://schemas.microsoft.com/office/word/2018/wordml/cex" xmlns:w16cid="http://schemas.microsoft.com/office/word/2016/wordml/cid" xmlns:w16="http://schemas.microsoft.com/office/word/2018/wordml" xmlns:w16se="http://schemas.microsoft.com/office/word/2015/wordml/symex" xmlns:wpg="http://schemas.microsoft.com/office/word/2010/wordprocessingGroup" xmlns:wpi="http://schemas.microsoft.com/office/word/2010/wordprocessingInk" xmlns:wne="http://schemas.microsoft.com/office/word/2006/wordml" xmlns:wps="http://schemas.microsoft.com/office/word/2010/wordprocessingShape" mc:Ignorable="w14 w15 w16se w16cid w16 w16cex wp14">
   <w:abstractNum w:abstractNumId="0" w15:restartNumberingAfterBreak="0">
     <w:nsid w:val="0F9E4D41"/>
     <w:multiLevelType w:val="hybridMultilevel"/>
@@ -9223,7 +9345,7 @@
 </file>
 
 <file path=word/styles.xml><?xml version="1.0" encoding="utf-8"?>
-<w:styles xmlns:mc="http://schemas.openxmlformats.org/markup-compatibility/2006" xmlns:r="http://schemas.openxmlformats.org/officeDocument/2006/relationships" xmlns:w="http://schemas.openxmlformats.org/wordprocessingml/2006/main" xmlns:w14="http://schemas.microsoft.com/office/word/2010/wordml" xmlns:w15="http://schemas.microsoft.com/office/word/2012/wordml" xmlns:w16cid="http://schemas.microsoft.com/office/word/2016/wordml/cid" xmlns:w16se="http://schemas.microsoft.com/office/word/2015/wordml/symex" mc:Ignorable="w14 w15 w16se w16cid">
+<w:styles xmlns:mc="http://schemas.openxmlformats.org/markup-compatibility/2006" xmlns:r="http://schemas.openxmlformats.org/officeDocument/2006/relationships" xmlns:w="http://schemas.openxmlformats.org/wordprocessingml/2006/main" xmlns:w14="http://schemas.microsoft.com/office/word/2010/wordml" xmlns:w15="http://schemas.microsoft.com/office/word/2012/wordml" xmlns:w16cex="http://schemas.microsoft.com/office/word/2018/wordml/cex" xmlns:w16cid="http://schemas.microsoft.com/office/word/2016/wordml/cid" xmlns:w16="http://schemas.microsoft.com/office/word/2018/wordml" xmlns:w16se="http://schemas.microsoft.com/office/word/2015/wordml/symex" mc:Ignorable="w14 w15 w16se w16cid w16 w16cex">
   <w:docDefaults>
     <w:rPrDefault>
       <w:rPr>

</xml_diff>